<commit_message>
Stabilisation v5.0 (bugs), nettoyage des classes, rapport de conception
</commit_message>
<xml_diff>
--- a/conception/compte_rendu_sprint_1.docx
+++ b/conception/compte_rendu_sprint_1.docx
@@ -2,26 +2,211 @@
 <file path=word/document.xml><?xml version="1.0" encoding="utf-8"?>
 <w:document xmlns:wpc="http://schemas.microsoft.com/office/word/2010/wordprocessingCanvas" xmlns:cx="http://schemas.microsoft.com/office/drawing/2014/chartex" xmlns:cx1="http://schemas.microsoft.com/office/drawing/2015/9/8/chartex" xmlns:cx2="http://schemas.microsoft.com/office/drawing/2015/10/21/chartex" xmlns:cx3="http://schemas.microsoft.com/office/drawing/2016/5/9/chartex" xmlns:cx4="http://schemas.microsoft.com/office/drawing/2016/5/10/chartex" xmlns:cx5="http://schemas.microsoft.com/office/drawing/2016/5/11/chartex" xmlns:cx6="http://schemas.microsoft.com/office/drawing/2016/5/12/chartex" xmlns:cx7="http://schemas.microsoft.com/office/drawing/2016/5/13/chartex" xmlns:cx8="http://schemas.microsoft.com/office/drawing/2016/5/14/chartex" xmlns:mc="http://schemas.openxmlformats.org/markup-compatibility/2006" xmlns:aink="http://schemas.microsoft.com/office/drawing/2016/ink" xmlns:am3d="http://schemas.microsoft.com/office/drawing/2017/model3d" xmlns:o="urn:schemas-microsoft-com:office:office" xmlns:r="http://schemas.openxmlformats.org/officeDocument/2006/relationships" xmlns:m="http://schemas.openxmlformats.org/officeDocument/2006/math" xmlns:v="urn:schemas-microsoft-com:vml" xmlns:wp14="http://schemas.microsoft.com/office/word/2010/wordprocessingDrawing" xmlns:wp="http://schemas.openxmlformats.org/drawingml/2006/wordprocessingDrawing" xmlns:w10="urn:schemas-microsoft-com:office:word" xmlns:w="http://schemas.openxmlformats.org/wordprocessingml/2006/main" xmlns:w14="http://schemas.microsoft.com/office/word/2010/wordml" xmlns:w15="http://schemas.microsoft.com/office/word/2012/wordml" xmlns:w16cex="http://schemas.microsoft.com/office/word/2018/wordml/cex" xmlns:w16cid="http://schemas.microsoft.com/office/word/2016/wordml/cid" xmlns:w16="http://schemas.microsoft.com/office/word/2018/wordml" xmlns:w16se="http://schemas.microsoft.com/office/word/2015/wordml/symex" xmlns:wpg="http://schemas.microsoft.com/office/word/2010/wordprocessingGroup" xmlns:wpi="http://schemas.microsoft.com/office/word/2010/wordprocessingInk" xmlns:wne="http://schemas.microsoft.com/office/word/2006/wordml" xmlns:wps="http://schemas.microsoft.com/office/word/2010/wordprocessingShape" mc:Ignorable="w14 w15 w16se w16cid w16 w16cex wp14">
   <w:body>
-    <w:p>
-      <w:pPr>
-        <w:pStyle w:val="Titre1"/>
-        <w:jc w:val="center"/>
-      </w:pPr>
-      <w:r>
-        <w:t>Compte rendu réunion Sprint 1</w:t>
-      </w:r>
-    </w:p>
+    <w:tbl>
+      <w:tblPr>
+        <w:tblStyle w:val="Grilledutableau"/>
+        <w:tblW w:w="14444" w:type="dxa"/>
+        <w:tblLook w:val="04A0" w:firstRow="1" w:lastRow="0" w:firstColumn="1" w:lastColumn="0" w:noHBand="0" w:noVBand="1"/>
+      </w:tblPr>
+      <w:tblGrid>
+        <w:gridCol w:w="14444"/>
+      </w:tblGrid>
+      <w:tr>
+        <w:tc>
+          <w:tcPr>
+            <w:tcW w:w="14444" w:type="dxa"/>
+            <w:tcBorders>
+              <w:top w:val="single" w:sz="12" w:space="0" w:color="4472C4" w:themeColor="accent1"/>
+              <w:left w:val="single" w:sz="12" w:space="0" w:color="4472C4" w:themeColor="accent1"/>
+              <w:bottom w:val="single" w:sz="12" w:space="0" w:color="4472C4" w:themeColor="accent1"/>
+              <w:right w:val="single" w:sz="12" w:space="0" w:color="4472C4" w:themeColor="accent1"/>
+            </w:tcBorders>
+          </w:tcPr>
+          <w:p>
+            <w:pPr>
+              <w:pStyle w:val="Titre1"/>
+              <w:jc w:val="center"/>
+              <w:outlineLvl w:val="0"/>
+              <w:rPr>
+                <w:b/>
+                <w:bCs/>
+              </w:rPr>
+            </w:pPr>
+            <w:r>
+              <w:rPr>
+                <w:b/>
+                <w:bCs/>
+              </w:rPr>
+              <w:t xml:space="preserve">Compte rendu </w:t>
+            </w:r>
+            <w:r>
+              <w:rPr>
+                <w:b/>
+                <w:bCs/>
+              </w:rPr>
+              <w:t xml:space="preserve">de </w:t>
+            </w:r>
+            <w:r>
+              <w:rPr>
+                <w:b/>
+                <w:bCs/>
+              </w:rPr>
+              <w:t>réunion</w:t>
+            </w:r>
+            <w:r>
+              <w:rPr>
+                <w:b/>
+                <w:bCs/>
+              </w:rPr>
+              <w:t xml:space="preserve"> du</w:t>
+            </w:r>
+            <w:r>
+              <w:rPr>
+                <w:b/>
+                <w:bCs/>
+              </w:rPr>
+              <w:t xml:space="preserve"> Sprint 1</w:t>
+            </w:r>
+          </w:p>
+          <w:p/>
+        </w:tc>
+      </w:tr>
+    </w:tbl>
     <w:p/>
     <w:p>
       <w:pPr>
         <w:pStyle w:val="Titre2"/>
+        <w:rPr>
+          <w:u w:val="single"/>
+        </w:rPr>
       </w:pPr>
       <w:proofErr w:type="spellStart"/>
       <w:r>
+        <w:rPr>
+          <w:sz w:val="32"/>
+          <w:szCs w:val="32"/>
+          <w:u w:val="single"/>
+        </w:rPr>
         <w:t>Backlog</w:t>
       </w:r>
       <w:proofErr w:type="spellEnd"/>
-      <w:r>
+    </w:p>
+    <w:p>
+      <w:r>
+        <w:t>- (Adèle) Passage à la version ligne de commande à graphique</w:t>
+      </w:r>
+    </w:p>
+    <w:p>
+      <w:r>
+        <w:t>- (Clément) Chargement du niveau à partir d'un fichier texte</w:t>
+      </w:r>
+    </w:p>
+    <w:p>
+      <w:r>
+        <w:t>- (Raphaël) Ajout des murs (super classe sol + sous classe avec héritage mur)</w:t>
+      </w:r>
+    </w:p>
+    <w:p>
+      <w:r>
+        <w:t>- (</w:t>
+      </w:r>
+      <w:proofErr w:type="spellStart"/>
+      <w:r>
+        <w:t>Adham</w:t>
+      </w:r>
+      <w:proofErr w:type="spellEnd"/>
+      <w:r>
+        <w:t>) Ajout des textures sur le sol, le personnage, et les murs</w:t>
+      </w:r>
+    </w:p>
+    <w:p>
+      <w:r>
+        <w:t>- (Adèle) Ajout de la vie au personnage</w:t>
+      </w:r>
+    </w:p>
+    <w:p>
+      <w:r>
+        <w:t>- (</w:t>
+      </w:r>
+      <w:proofErr w:type="spellStart"/>
+      <w:r>
+        <w:t>Adham</w:t>
+      </w:r>
+      <w:proofErr w:type="spellEnd"/>
+      <w:r>
+        <w:t>) Ajout du trésor : le personnage gagne s’il arrive sur la case trésor</w:t>
+      </w:r>
+    </w:p>
+    <w:p>
+      <w:r>
+        <w:t xml:space="preserve">- (Adèle) Ajout de poisons : le personnage boit un poison, soit le personnage perd de la vie, soit il est ralenti, soit il est étourdi (les touches de déplacements sont </w:t>
+      </w:r>
+      <w:proofErr w:type="spellStart"/>
+      <w:r>
+        <w:t>inter-changées</w:t>
+      </w:r>
+      <w:proofErr w:type="spellEnd"/>
+      <w:r>
+        <w:t>) s’il marche sur la case</w:t>
+      </w:r>
+    </w:p>
+    <w:p>
+      <w:r>
+        <w:t>- (Raphael) Ajout de potion magique : le personnage boit une potion magique, l'effet affecté est tiré au hasard parmi : effet vitesse, effet fantôme (traverser les murs)</w:t>
+      </w:r>
+    </w:p>
+    <w:p>
+      <w:r>
+        <w:t>- (Clément) Ajout de la case passage : si le personnage marche sur la case passage il est téléporté vers l'autre passage</w:t>
+      </w:r>
+    </w:p>
+    <w:p>
+      <w:r>
+        <w:t>- (</w:t>
+      </w:r>
+      <w:proofErr w:type="spellStart"/>
+      <w:r>
+        <w:t>Adham</w:t>
+      </w:r>
+      <w:proofErr w:type="spellEnd"/>
+      <w:r>
+        <w:t>) Terminer de mettre les textures sur le reste des éléments du jeu</w:t>
+      </w:r>
+    </w:p>
+    <w:p/>
+    <w:p>
+      <w:pPr>
+        <w:pStyle w:val="Titre2"/>
+        <w:rPr>
+          <w:sz w:val="32"/>
+          <w:szCs w:val="32"/>
+          <w:u w:val="single"/>
+        </w:rPr>
+      </w:pPr>
+      <w:r>
+        <w:rPr>
+          <w:sz w:val="32"/>
+          <w:szCs w:val="32"/>
+          <w:u w:val="single"/>
+        </w:rPr>
+        <w:t xml:space="preserve">Sprint </w:t>
+      </w:r>
+      <w:proofErr w:type="spellStart"/>
+      <w:r>
+        <w:rPr>
+          <w:sz w:val="32"/>
+          <w:szCs w:val="32"/>
+          <w:u w:val="single"/>
+        </w:rPr>
+        <w:t>review</w:t>
+      </w:r>
+      <w:proofErr w:type="spellEnd"/>
+      <w:r>
+        <w:rPr>
+          <w:sz w:val="32"/>
+          <w:szCs w:val="32"/>
+          <w:u w:val="single"/>
+        </w:rPr>
         <w:t xml:space="preserve"> sprint 1</w:t>
       </w:r>
     </w:p>
@@ -32,16 +217,31 @@
     </w:p>
     <w:p>
       <w:r>
+        <w:t>FAIT</w:t>
+      </w:r>
+    </w:p>
+    <w:p>
+      <w:r>
         <w:t>- (Clément) Chargement du niveau à partir d'un fichier texte</w:t>
       </w:r>
     </w:p>
     <w:p>
       <w:r>
+        <w:t>FAIT</w:t>
+      </w:r>
+    </w:p>
+    <w:p>
+      <w:r>
         <w:t>- (Raphaël) Ajout des murs (super classe sol + sous classe avec héritage mur)</w:t>
       </w:r>
     </w:p>
     <w:p>
       <w:r>
+        <w:t>FAIT</w:t>
+      </w:r>
+    </w:p>
+    <w:p>
+      <w:r>
         <w:t>- (</w:t>
       </w:r>
       <w:proofErr w:type="spellStart"/>
@@ -55,11 +255,21 @@
     </w:p>
     <w:p>
       <w:r>
+        <w:t>FAIT</w:t>
+      </w:r>
+    </w:p>
+    <w:p>
+      <w:r>
         <w:t>- (Adèle) Ajout de la vie au personnage</w:t>
       </w:r>
     </w:p>
     <w:p>
       <w:r>
+        <w:t xml:space="preserve">FAIT mais le nombre de points de vie est seulement affiché dans le terminal, sera visible dans l’interface au sprint prochain </w:t>
+      </w:r>
+    </w:p>
+    <w:p>
+      <w:r>
         <w:t>- (</w:t>
       </w:r>
       <w:proofErr w:type="spellStart"/>
@@ -68,59 +278,41 @@
       </w:r>
       <w:proofErr w:type="spellEnd"/>
       <w:r>
-        <w:t xml:space="preserve">) Ajout du trésor : le personnage gagne </w:t>
-      </w:r>
-      <w:r>
-        <w:t>s’il</w:t>
-      </w:r>
-      <w:r>
-        <w:t xml:space="preserve"> arrive sur la case trésor</w:t>
-      </w:r>
-    </w:p>
-    <w:p>
-      <w:r>
-        <w:t xml:space="preserve">- (Adèle) Ajout </w:t>
-      </w:r>
-      <w:r>
-        <w:t>de poisons</w:t>
-      </w:r>
-      <w:r>
-        <w:t xml:space="preserve"> : </w:t>
-      </w:r>
-      <w:r>
-        <w:t xml:space="preserve">le personnage boit un poison, </w:t>
-      </w:r>
-      <w:r>
-        <w:t xml:space="preserve">soit le personnage perd de la vie, soit il est ralenti, soit il est </w:t>
-      </w:r>
-      <w:r>
-        <w:t>étourdi</w:t>
-      </w:r>
-      <w:r>
-        <w:t xml:space="preserve"> (les touches de déplacements sont inter-changées) </w:t>
-      </w:r>
-      <w:r>
-        <w:t>s’il</w:t>
-      </w:r>
-      <w:r>
-        <w:t xml:space="preserve"> marche sur la case</w:t>
-      </w:r>
-    </w:p>
-    <w:p>
-      <w:r>
-        <w:t xml:space="preserve">- (Raphael) Ajout de </w:t>
-      </w:r>
-      <w:r>
-        <w:t>potion magique</w:t>
-      </w:r>
-      <w:r>
-        <w:t xml:space="preserve"> : le personnage </w:t>
-      </w:r>
-      <w:r>
-        <w:t>boit une potion magique</w:t>
-      </w:r>
-      <w:r>
-        <w:t>, l'effet affecté est tiré au hasard parmi : effet vitesse, effet fantôme (traverser les murs)</w:t>
+        <w:t>) Ajout du trésor : le personnage gagne s’il arrive sur la case trésor</w:t>
+      </w:r>
+    </w:p>
+    <w:p>
+      <w:r>
+        <w:t>FAIT mais affichage uniquement sur terminal, le personnage peut continuer de se déplacer</w:t>
+      </w:r>
+    </w:p>
+    <w:p>
+      <w:r>
+        <w:lastRenderedPageBreak/>
+        <w:t xml:space="preserve">- (Adèle) Ajout de poisons : le personnage boit un poison, soit le personnage perd de la vie, soit il est ralenti, soit il est étourdi (les touches de déplacements sont </w:t>
+      </w:r>
+      <w:proofErr w:type="spellStart"/>
+      <w:r>
+        <w:t>inter-changées</w:t>
+      </w:r>
+      <w:proofErr w:type="spellEnd"/>
+      <w:r>
+        <w:t>) s’il marche sur la case</w:t>
+      </w:r>
+    </w:p>
+    <w:p>
+      <w:r>
+        <w:t>FAIT mais le nom de l’effet est seulement affiché dans le terminal, sera visible dans l’interface au sprint prochain</w:t>
+      </w:r>
+    </w:p>
+    <w:p>
+      <w:r>
+        <w:t>- (Raphael) Ajout de potion magique : le personnage boit une potion magique, l'effet affecté est tiré au hasard parmi : effet vitesse, effet fantôme (traverser les murs)</w:t>
+      </w:r>
+    </w:p>
+    <w:p>
+      <w:r>
+        <w:t>FAIT mais le nom de l’effet est seulement affiché dans le terminal, sera visible dans l’interface au sprint prochain</w:t>
       </w:r>
     </w:p>
     <w:p>
@@ -130,6 +322,11 @@
     </w:p>
     <w:p>
       <w:r>
+        <w:t>FAIT</w:t>
+      </w:r>
+    </w:p>
+    <w:p>
+      <w:r>
         <w:t>- (</w:t>
       </w:r>
       <w:proofErr w:type="spellStart"/>
@@ -138,164 +335,31 @@
       </w:r>
       <w:proofErr w:type="spellEnd"/>
       <w:r>
-        <w:t>) Terminer de mettre les textures sur le reste des éléments du jeu</w:t>
+        <w:t>) Terminer de mettre les textures sur le reste des éléments du jeu (Passage, effet magie et effet piège)</w:t>
+      </w:r>
+    </w:p>
+    <w:p>
+      <w:r>
+        <w:t>FAIT mais pas pour tous les types de sols</w:t>
       </w:r>
     </w:p>
     <w:p/>
     <w:p>
       <w:pPr>
         <w:pStyle w:val="Titre2"/>
-      </w:pPr>
-      <w:r>
-        <w:t xml:space="preserve">Sprint </w:t>
-      </w:r>
-      <w:proofErr w:type="spellStart"/>
-      <w:r>
-        <w:t>review</w:t>
-      </w:r>
-      <w:proofErr w:type="spellEnd"/>
-      <w:r>
-        <w:t xml:space="preserve"> sprint 1</w:t>
-      </w:r>
-    </w:p>
-    <w:p>
-      <w:r>
-        <w:t>- (Adèle) Passage à la version ligne de commande à graphique</w:t>
-      </w:r>
-    </w:p>
-    <w:p>
-      <w:r>
-        <w:t>FAIT</w:t>
-      </w:r>
-    </w:p>
-    <w:p>
-      <w:r>
-        <w:t>- (Clément) Chargement du niveau à partir d'un fichier texte</w:t>
-      </w:r>
-    </w:p>
-    <w:p>
-      <w:r>
-        <w:t>FAIT</w:t>
-      </w:r>
-    </w:p>
-    <w:p>
-      <w:r>
-        <w:t>- (Raphaël) Ajout des murs (super classe sol + sous classe avec héritage mur)</w:t>
-      </w:r>
-    </w:p>
-    <w:p>
-      <w:r>
-        <w:t>FAIT</w:t>
-      </w:r>
-    </w:p>
-    <w:p>
-      <w:r>
-        <w:t>- (</w:t>
-      </w:r>
-      <w:proofErr w:type="spellStart"/>
-      <w:r>
-        <w:t>Adham</w:t>
-      </w:r>
-      <w:proofErr w:type="spellEnd"/>
-      <w:r>
-        <w:t>) Ajout des textures sur le sol, le personnage, et les murs</w:t>
-      </w:r>
-    </w:p>
-    <w:p>
-      <w:r>
-        <w:t>FAIT</w:t>
-      </w:r>
-    </w:p>
-    <w:p>
-      <w:r>
-        <w:t>- (Adèle) Ajout de la vie au personnage</w:t>
-      </w:r>
-    </w:p>
-    <w:p>
-      <w:r>
-        <w:t xml:space="preserve">FAIT mais le nombre de points de vie est seulement affiché dans le terminal, sera visible dans l’interface au sprint prochain </w:t>
-      </w:r>
-    </w:p>
-    <w:p>
-      <w:r>
-        <w:t>- (</w:t>
-      </w:r>
-      <w:proofErr w:type="spellStart"/>
-      <w:r>
-        <w:t>Adham</w:t>
-      </w:r>
-      <w:proofErr w:type="spellEnd"/>
-      <w:r>
-        <w:t>) Ajout du trésor : le personnage gagne s’il arrive sur la case trésor</w:t>
-      </w:r>
-    </w:p>
-    <w:p>
-      <w:r>
-        <w:t>FAIT mais affichage uniquement sur terminal, le personnage peut continuer de se déplacer</w:t>
-      </w:r>
-    </w:p>
-    <w:p>
-      <w:r>
-        <w:t>- (Adèle) Ajout de poisons : le personnage boit un poison, soit le personnage perd de la vie, soit il est ralenti, soit il est étourdi (les touches de déplacements sont inter-changées) s’il marche sur la case</w:t>
-      </w:r>
-    </w:p>
-    <w:p>
-      <w:r>
-        <w:t>FAIT mais le nom de l’effet est seulement affiché dans le terminal, sera visible dans l’interface au sprint prochain</w:t>
-      </w:r>
-    </w:p>
-    <w:p>
-      <w:r>
-        <w:t>- (Raphael) Ajout de potion magique : le personnage boit une potion magique, l'effet affecté est tiré au hasard parmi : effet vitesse, effet fantôme (traverser les murs)</w:t>
-      </w:r>
-    </w:p>
-    <w:p>
-      <w:r>
-        <w:t>FAIT mais le nom de l’effet est seulement affiché dans le terminal, sera visible dans l’interface au sprint prochain</w:t>
-      </w:r>
-    </w:p>
-    <w:p>
-      <w:r>
-        <w:t>- (Clément) Ajout de la case passage : si le personnage marche sur la case passage il est téléporté vers l'autre passage</w:t>
-      </w:r>
-    </w:p>
-    <w:p>
-      <w:r>
-        <w:t>FAIT</w:t>
-      </w:r>
-    </w:p>
-    <w:p>
-      <w:r>
-        <w:t>- (</w:t>
-      </w:r>
-      <w:proofErr w:type="spellStart"/>
-      <w:r>
-        <w:t>Adham</w:t>
-      </w:r>
-      <w:proofErr w:type="spellEnd"/>
-      <w:r>
-        <w:t>) Terminer de mettre les textures sur le reste des éléments du jeu (Passage, effet magie et effet piège)</w:t>
-      </w:r>
-    </w:p>
-    <w:p>
-      <w:r>
-        <w:lastRenderedPageBreak/>
-        <w:t>FAIT</w:t>
-      </w:r>
-      <w:r>
-        <w:t xml:space="preserve"> mais pas pour tous les types de sols</w:t>
-      </w:r>
-    </w:p>
-    <w:p/>
-    <w:p>
-      <w:pPr>
-        <w:pStyle w:val="Titre2"/>
-      </w:pPr>
-      <w:r>
-        <w:t xml:space="preserve">Sprint </w:t>
-      </w:r>
-      <w:r>
-        <w:t>rétrospective</w:t>
+        <w:rPr>
+          <w:sz w:val="32"/>
+          <w:szCs w:val="32"/>
+          <w:u w:val="single"/>
+        </w:rPr>
+      </w:pPr>
+      <w:r>
+        <w:rPr>
+          <w:sz w:val="32"/>
+          <w:szCs w:val="32"/>
+          <w:u w:val="single"/>
+        </w:rPr>
+        <w:t>Sprint rétrospective</w:t>
       </w:r>
     </w:p>
     <w:p>
@@ -306,6 +370,12 @@
         </w:rPr>
       </w:pPr>
       <w:r>
+        <w:sym w:font="Wingdings" w:char="F0E0"/>
+      </w:r>
+      <w:r>
+        <w:t xml:space="preserve"> </w:t>
+      </w:r>
+      <w:r>
         <w:rPr>
           <w:u w:val="single"/>
         </w:rPr>
@@ -381,6 +451,12 @@
         </w:rPr>
       </w:pPr>
       <w:r>
+        <w:sym w:font="Wingdings" w:char="F0E0"/>
+      </w:r>
+      <w:r>
+        <w:t xml:space="preserve"> </w:t>
+      </w:r>
+      <w:r>
         <w:rPr>
           <w:u w:val="single"/>
         </w:rPr>
@@ -392,7 +468,7 @@
         <w:jc w:val="both"/>
       </w:pPr>
       <w:r>
-        <w:t>- Bonne organisation</w:t>
+        <w:t>- Bonne organisation.</w:t>
       </w:r>
     </w:p>
     <w:p>
@@ -400,7 +476,7 @@
         <w:jc w:val="both"/>
       </w:pPr>
       <w:r>
-        <w:t>- Conception plutôt bonne</w:t>
+        <w:t>- Conception plutôt bonne.</w:t>
       </w:r>
     </w:p>
     <w:p>
@@ -408,7 +484,7 @@
         <w:jc w:val="both"/>
       </w:pPr>
       <w:r>
-        <w:t>- Bonne répartition des tâches</w:t>
+        <w:t>- Bonne répartition des tâches.</w:t>
       </w:r>
     </w:p>
     <w:p>
@@ -416,21 +492,7 @@
         <w:jc w:val="both"/>
       </w:pPr>
       <w:r>
-        <w:t>- Bonne communication, problèmes réglés en équipe via des réunions vocales ou écrites</w:t>
-      </w:r>
-    </w:p>
-    <w:p>
-      <w:pPr>
-        <w:jc w:val="both"/>
-      </w:pPr>
-      <w:r>
-        <w:t xml:space="preserve">- Chaque fonctionnalité </w:t>
-      </w:r>
-      <w:r>
-        <w:t xml:space="preserve">a été </w:t>
-      </w:r>
-      <w:r>
-        <w:t>implémentée sans bug et fonctionne parfaitement</w:t>
+        <w:t>- Bonne communication, problèmes réglés en équipe via des réunions vocales ou écrites.</w:t>
       </w:r>
     </w:p>
     <w:p>
@@ -446,6 +508,12 @@
         </w:rPr>
       </w:pPr>
       <w:r>
+        <w:sym w:font="Wingdings" w:char="F0E0"/>
+      </w:r>
+      <w:r>
+        <w:t xml:space="preserve"> </w:t>
+      </w:r>
+      <w:r>
         <w:rPr>
           <w:u w:val="single"/>
         </w:rPr>
@@ -460,36 +528,401 @@
         <w:t>- Passer plus de temps à réfléchir au comportement exact du jeu et de chacune de ses fonctionnalités pour éviter d’avoir des problèmes pendant la phase de développement (détailler plus chaque use-case).</w:t>
       </w:r>
     </w:p>
+    <w:p>
+      <w:pPr>
+        <w:jc w:val="both"/>
+      </w:pPr>
+      <w:r>
+        <w:t xml:space="preserve">-  Préférer une version stable, mieux réfléchir à la complexité des tâches dans la phase de pré-développement (conception) afin de déterminer un équilibre dans le </w:t>
+      </w:r>
+      <w:proofErr w:type="spellStart"/>
+      <w:r>
+        <w:t>backlog</w:t>
+      </w:r>
+      <w:proofErr w:type="spellEnd"/>
+      <w:r>
+        <w:t xml:space="preserve"> et la répartition des tâches.</w:t>
+      </w:r>
+    </w:p>
+    <w:p>
+      <w:pPr>
+        <w:jc w:val="both"/>
+      </w:pPr>
+    </w:p>
+    <w:tbl>
+      <w:tblPr>
+        <w:tblStyle w:val="Grilledutableau"/>
+        <w:tblW w:w="14737" w:type="dxa"/>
+        <w:tblLook w:val="04A0" w:firstRow="1" w:lastRow="0" w:firstColumn="1" w:lastColumn="0" w:noHBand="0" w:noVBand="1"/>
+      </w:tblPr>
+      <w:tblGrid>
+        <w:gridCol w:w="14737"/>
+      </w:tblGrid>
+      <w:tr>
+        <w:tc>
+          <w:tcPr>
+            <w:tcW w:w="14737" w:type="dxa"/>
+          </w:tcPr>
+          <w:p>
+            <w:pPr>
+              <w:jc w:val="both"/>
+            </w:pPr>
+            <w:r>
+              <w:rPr>
+                <w:b/>
+                <w:bCs/>
+              </w:rPr>
+              <w:lastRenderedPageBreak/>
+              <w:t>EDIT :</w:t>
+            </w:r>
+            <w:r>
+              <w:t xml:space="preserve"> après réflexion le jour suivant de la part de l’ensemble des membres le jour suivant, nous avons </w:t>
+            </w:r>
+            <w:r>
+              <w:t xml:space="preserve">tout d’abord </w:t>
+            </w:r>
+            <w:r>
+              <w:t>privilégié la correction de la version précédente (des bugs majeurs) plutôt que d’entamer en même temps le développement des nouvelles fonctionnalités qui pourraient entraîner une dégradation du sprint suivant</w:t>
+            </w:r>
+            <w:r>
+              <w:t xml:space="preserve"> (que ce soit au niveau de la conception, du retard)</w:t>
+            </w:r>
+            <w:r>
+              <w:t>. Par conséquent, la v5.1 a corrigé beaucoup de bugs parmi lesquels :</w:t>
+            </w:r>
+          </w:p>
+          <w:p>
+            <w:pPr>
+              <w:pStyle w:val="Paragraphedeliste"/>
+              <w:numPr>
+                <w:ilvl w:val="0"/>
+                <w:numId w:val="1"/>
+              </w:numPr>
+              <w:jc w:val="both"/>
+            </w:pPr>
+            <w:r>
+              <w:t>Bugs de collision</w:t>
+            </w:r>
+          </w:p>
+          <w:p>
+            <w:pPr>
+              <w:pStyle w:val="Paragraphedeliste"/>
+              <w:numPr>
+                <w:ilvl w:val="0"/>
+                <w:numId w:val="1"/>
+              </w:numPr>
+              <w:jc w:val="both"/>
+            </w:pPr>
+            <w:r>
+              <w:t>Bugs d’animation</w:t>
+            </w:r>
+          </w:p>
+          <w:p>
+            <w:pPr>
+              <w:pStyle w:val="Paragraphedeliste"/>
+              <w:numPr>
+                <w:ilvl w:val="0"/>
+                <w:numId w:val="1"/>
+              </w:numPr>
+              <w:jc w:val="both"/>
+            </w:pPr>
+            <w:r>
+              <w:t xml:space="preserve">Bugs avec des données différentes dans le fichier décrivant la </w:t>
+            </w:r>
+            <w:proofErr w:type="spellStart"/>
+            <w:r>
+              <w:t>map</w:t>
+            </w:r>
+            <w:proofErr w:type="spellEnd"/>
+            <w:r>
+              <w:t xml:space="preserve"> du jeu</w:t>
+            </w:r>
+          </w:p>
+          <w:p>
+            <w:pPr>
+              <w:jc w:val="both"/>
+            </w:pPr>
+            <w:r>
+              <w:t>Le jeu est désormais plus stable et les membres peuvent continuer de travailler sur une version fonctionnelle.</w:t>
+            </w:r>
+          </w:p>
+          <w:p>
+            <w:pPr>
+              <w:jc w:val="both"/>
+            </w:pPr>
+            <w:r>
+              <w:t xml:space="preserve">L’avancement décrit dans la partie « Sprint </w:t>
+            </w:r>
+            <w:proofErr w:type="spellStart"/>
+            <w:r>
+              <w:t>review</w:t>
+            </w:r>
+            <w:proofErr w:type="spellEnd"/>
+            <w:r>
+              <w:t> » est préliminaire à la décision qui a été prise.</w:t>
+            </w:r>
+          </w:p>
+        </w:tc>
+      </w:tr>
+    </w:tbl>
     <w:p/>
-    <w:p>
-      <w:pPr>
-        <w:sectPr>
-          <w:pgSz w:w="11906" w:h="16838"/>
-          <w:pgMar w:top="1417" w:right="1417" w:bottom="1417" w:left="1417" w:header="708" w:footer="708" w:gutter="0"/>
-          <w:cols w:space="708"/>
-          <w:docGrid w:linePitch="360"/>
-        </w:sectPr>
-      </w:pPr>
+    <w:p/>
+    <w:p/>
+    <w:p/>
+    <w:p/>
+    <w:p>
+      <w:pPr>
+        <w:pStyle w:val="Titre1"/>
+        <w:rPr>
+          <w:u w:val="single"/>
+        </w:rPr>
+      </w:pPr>
+      <w:r>
+        <w:rPr>
+          <w:u w:val="single"/>
+        </w:rPr>
+        <w:lastRenderedPageBreak/>
+        <w:t>Conception</w:t>
+      </w:r>
     </w:p>
     <w:p>
       <w:r>
         <w:rPr>
           <w:noProof/>
         </w:rPr>
-        <w:lastRenderedPageBreak/>
+        <mc:AlternateContent>
+          <mc:Choice Requires="wpg">
+            <w:drawing>
+              <wp:anchor distT="45720" distB="45720" distL="182880" distR="182880" simplePos="0" relativeHeight="251675648" behindDoc="0" locked="0" layoutInCell="1" allowOverlap="1" wp14:anchorId="14294D4D" wp14:editId="47AFCD7C">
+                <wp:simplePos x="0" y="0"/>
+                <wp:positionH relativeFrom="margin">
+                  <wp:align>right</wp:align>
+                </wp:positionH>
+                <wp:positionV relativeFrom="margin">
+                  <wp:posOffset>917575</wp:posOffset>
+                </wp:positionV>
+                <wp:extent cx="2438400" cy="574675"/>
+                <wp:effectExtent l="0" t="0" r="0" b="0"/>
+                <wp:wrapSquare wrapText="bothSides"/>
+                <wp:docPr id="7" name="Groupe 7"/>
+                <wp:cNvGraphicFramePr/>
+                <a:graphic xmlns:a="http://schemas.openxmlformats.org/drawingml/2006/main">
+                  <a:graphicData uri="http://schemas.microsoft.com/office/word/2010/wordprocessingGroup">
+                    <wpg:wgp>
+                      <wpg:cNvGrpSpPr/>
+                      <wpg:grpSpPr>
+                        <a:xfrm>
+                          <a:off x="0" y="0"/>
+                          <a:ext cx="2438400" cy="574675"/>
+                          <a:chOff x="0" y="0"/>
+                          <a:chExt cx="3567448" cy="660121"/>
+                        </a:xfrm>
+                      </wpg:grpSpPr>
+                      <wps:wsp>
+                        <wps:cNvPr id="8" name="Rectangle 8"/>
+                        <wps:cNvSpPr/>
+                        <wps:spPr>
+                          <a:xfrm>
+                            <a:off x="0" y="0"/>
+                            <a:ext cx="3567448" cy="270605"/>
+                          </a:xfrm>
+                          <a:prstGeom prst="rect">
+                            <a:avLst/>
+                          </a:prstGeom>
+                          <a:solidFill>
+                            <a:schemeClr val="accent1"/>
+                          </a:solidFill>
+                          <a:ln>
+                            <a:noFill/>
+                          </a:ln>
+                        </wps:spPr>
+                        <wps:style>
+                          <a:lnRef idx="2">
+                            <a:schemeClr val="accent1">
+                              <a:shade val="50000"/>
+                            </a:schemeClr>
+                          </a:lnRef>
+                          <a:fillRef idx="1">
+                            <a:schemeClr val="accent1"/>
+                          </a:fillRef>
+                          <a:effectRef idx="0">
+                            <a:schemeClr val="accent1"/>
+                          </a:effectRef>
+                          <a:fontRef idx="minor">
+                            <a:schemeClr val="lt1"/>
+                          </a:fontRef>
+                        </wps:style>
+                        <wps:txbx>
+                          <w:txbxContent>
+                            <w:p>
+                              <w:pPr>
+                                <w:jc w:val="center"/>
+                                <w:rPr>
+                                  <w:rFonts w:asciiTheme="majorHAnsi" w:eastAsiaTheme="majorEastAsia" w:hAnsiTheme="majorHAnsi" w:cstheme="majorBidi"/>
+                                  <w:color w:val="FFFFFF" w:themeColor="background1"/>
+                                </w:rPr>
+                              </w:pPr>
+                            </w:p>
+                          </w:txbxContent>
+                        </wps:txbx>
+                        <wps:bodyPr rot="0" spcFirstLastPara="0" vertOverflow="overflow" horzOverflow="overflow" vert="horz" wrap="square" lIns="91440" tIns="45720" rIns="91440" bIns="45720" numCol="1" spcCol="0" rtlCol="0" fromWordArt="0" anchor="ctr" anchorCtr="0" forceAA="0" compatLnSpc="1">
+                          <a:prstTxWarp prst="textNoShape">
+                            <a:avLst/>
+                          </a:prstTxWarp>
+                          <a:noAutofit/>
+                        </wps:bodyPr>
+                      </wps:wsp>
+                      <wps:wsp>
+                        <wps:cNvPr id="9" name="Zone de texte 9"/>
+                        <wps:cNvSpPr txBox="1"/>
+                        <wps:spPr>
+                          <a:xfrm>
+                            <a:off x="0" y="252696"/>
+                            <a:ext cx="3567448" cy="407425"/>
+                          </a:xfrm>
+                          <a:prstGeom prst="rect">
+                            <a:avLst/>
+                          </a:prstGeom>
+                          <a:noFill/>
+                          <a:ln w="6350">
+                            <a:noFill/>
+                          </a:ln>
+                          <a:effectLst/>
+                        </wps:spPr>
+                        <wps:style>
+                          <a:lnRef idx="0">
+                            <a:schemeClr val="accent1"/>
+                          </a:lnRef>
+                          <a:fillRef idx="0">
+                            <a:schemeClr val="accent1"/>
+                          </a:fillRef>
+                          <a:effectRef idx="0">
+                            <a:schemeClr val="accent1"/>
+                          </a:effectRef>
+                          <a:fontRef idx="minor">
+                            <a:schemeClr val="dk1"/>
+                          </a:fontRef>
+                        </wps:style>
+                        <wps:txbx>
+                          <w:txbxContent>
+                            <w:p>
+                              <w:pPr>
+                                <w:rPr>
+                                  <w:caps/>
+                                  <w:color w:val="4472C4" w:themeColor="accent1"/>
+                                  <w:sz w:val="36"/>
+                                  <w:szCs w:val="36"/>
+                                </w:rPr>
+                              </w:pPr>
+                              <w:r>
+                                <w:rPr>
+                                  <w:caps/>
+                                  <w:color w:val="4472C4" w:themeColor="accent1"/>
+                                  <w:sz w:val="36"/>
+                                  <w:szCs w:val="36"/>
+                                </w:rPr>
+                                <w:t>gestion des effets</w:t>
+                              </w:r>
+                            </w:p>
+                          </w:txbxContent>
+                        </wps:txbx>
+                        <wps:bodyPr rot="0" spcFirstLastPara="0" vertOverflow="overflow" horzOverflow="overflow" vert="horz" wrap="square" lIns="91440" tIns="91440" rIns="91440" bIns="0" numCol="1" spcCol="0" rtlCol="0" fromWordArt="0" anchor="t" anchorCtr="0" forceAA="0" compatLnSpc="1">
+                          <a:prstTxWarp prst="textNoShape">
+                            <a:avLst/>
+                          </a:prstTxWarp>
+                          <a:noAutofit/>
+                        </wps:bodyPr>
+                      </wps:wsp>
+                    </wpg:wgp>
+                  </a:graphicData>
+                </a:graphic>
+                <wp14:sizeRelH relativeFrom="margin">
+                  <wp14:pctWidth>0</wp14:pctWidth>
+                </wp14:sizeRelH>
+                <wp14:sizeRelV relativeFrom="margin">
+                  <wp14:pctHeight>0</wp14:pctHeight>
+                </wp14:sizeRelV>
+              </wp:anchor>
+            </w:drawing>
+          </mc:Choice>
+          <mc:Fallback>
+            <w:pict>
+              <v:group w14:anchorId="14294D4D" id="Groupe 7" o:spid="_x0000_s1026" style="position:absolute;margin-left:140.8pt;margin-top:72.25pt;width:192pt;height:45.25pt;z-index:251675648;mso-wrap-distance-left:14.4pt;mso-wrap-distance-top:3.6pt;mso-wrap-distance-right:14.4pt;mso-wrap-distance-bottom:3.6pt;mso-position-horizontal:right;mso-position-horizontal-relative:margin;mso-position-vertical-relative:margin;mso-width-relative:margin;mso-height-relative:margin" coordsize="35674,6601" o:gfxdata="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">
+                <v:rect id="Rectangle 8" o:spid="_x0000_s1027" style="position:absolute;width:35674;height:2706;visibility:visible;mso-wrap-style:square;v-text-anchor:middle" o:gfxdata="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" fillcolor="#4472c4 [3204]" stroked="f" strokeweight="1pt">
+                  <v:textbox>
+                    <w:txbxContent>
+                      <w:p>
+                        <w:pPr>
+                          <w:jc w:val="center"/>
+                          <w:rPr>
+                            <w:rFonts w:asciiTheme="majorHAnsi" w:eastAsiaTheme="majorEastAsia" w:hAnsiTheme="majorHAnsi" w:cstheme="majorBidi"/>
+                            <w:color w:val="FFFFFF" w:themeColor="background1"/>
+                          </w:rPr>
+                        </w:pPr>
+                      </w:p>
+                    </w:txbxContent>
+                  </v:textbox>
+                </v:rect>
+                <v:shapetype id="_x0000_t202" coordsize="21600,21600" o:spt="202" path="m,l,21600r21600,l21600,xe">
+                  <v:stroke joinstyle="miter"/>
+                  <v:path gradientshapeok="t" o:connecttype="rect"/>
+                </v:shapetype>
+                <v:shape id="Zone de texte 9" o:spid="_x0000_s1028" type="#_x0000_t202" style="position:absolute;top:2526;width:35674;height:4075;visibility:visible;mso-wrap-style:square;v-text-anchor:top" o:gfxdata="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" filled="f" stroked="f" strokeweight=".5pt">
+                  <v:textbox inset=",7.2pt,,0">
+                    <w:txbxContent>
+                      <w:p>
+                        <w:pPr>
+                          <w:rPr>
+                            <w:caps/>
+                            <w:color w:val="4472C4" w:themeColor="accent1"/>
+                            <w:sz w:val="36"/>
+                            <w:szCs w:val="36"/>
+                          </w:rPr>
+                        </w:pPr>
+                        <w:r>
+                          <w:rPr>
+                            <w:caps/>
+                            <w:color w:val="4472C4" w:themeColor="accent1"/>
+                            <w:sz w:val="36"/>
+                            <w:szCs w:val="36"/>
+                          </w:rPr>
+                          <w:t>gestion des effets</w:t>
+                        </w:r>
+                      </w:p>
+                    </w:txbxContent>
+                  </v:textbox>
+                </v:shape>
+                <w10:wrap type="square" anchorx="margin" anchory="margin"/>
+              </v:group>
+            </w:pict>
+          </mc:Fallback>
+        </mc:AlternateContent>
+      </w:r>
+      <w:r>
+        <w:rPr>
+          <w:noProof/>
+        </w:rPr>
         <w:drawing>
-          <wp:anchor distT="0" distB="0" distL="114300" distR="114300" simplePos="0" relativeHeight="251658240" behindDoc="1" locked="0" layoutInCell="1" allowOverlap="1" wp14:anchorId="648BE029" wp14:editId="44D68D71">
+          <wp:anchor distT="0" distB="0" distL="114300" distR="114300" simplePos="0" relativeHeight="251658240" behindDoc="1" locked="0" layoutInCell="1" allowOverlap="1" wp14:anchorId="1C3DF061" wp14:editId="7E29F6FB">
             <wp:simplePos x="0" y="0"/>
-            <wp:positionH relativeFrom="page">
-              <wp:align>right</wp:align>
+            <wp:positionH relativeFrom="margin">
+              <wp:align>center</wp:align>
             </wp:positionH>
             <wp:positionV relativeFrom="paragraph">
-              <wp:posOffset>-900430</wp:posOffset>
+              <wp:posOffset>352425</wp:posOffset>
             </wp:positionV>
-            <wp:extent cx="14394180" cy="14384415"/>
-            <wp:effectExtent l="0" t="0" r="7620" b="0"/>
-            <wp:wrapNone/>
-            <wp:docPr id="3" name="Image 3"/>
+            <wp:extent cx="8728075" cy="5509260"/>
+            <wp:effectExtent l="0" t="0" r="0" b="0"/>
+            <wp:wrapTight wrapText="bothSides">
+              <wp:wrapPolygon edited="0">
+                <wp:start x="0" y="0"/>
+                <wp:lineTo x="0" y="21510"/>
+                <wp:lineTo x="21545" y="21510"/>
+                <wp:lineTo x="21545" y="0"/>
+                <wp:lineTo x="0" y="0"/>
+              </wp:wrapPolygon>
+            </wp:wrapTight>
+            <wp:docPr id="1" name="Image 1"/>
             <wp:cNvGraphicFramePr>
               <a:graphicFrameLocks xmlns:a="http://schemas.openxmlformats.org/drawingml/2006/main" noChangeAspect="1"/>
             </wp:cNvGraphicFramePr>
@@ -497,7 +930,7 @@
               <a:graphicData uri="http://schemas.openxmlformats.org/drawingml/2006/picture">
                 <pic:pic xmlns:pic="http://schemas.openxmlformats.org/drawingml/2006/picture">
                   <pic:nvPicPr>
-                    <pic:cNvPr id="0" name="Picture 3"/>
+                    <pic:cNvPr id="0" name="Picture 1"/>
                     <pic:cNvPicPr>
                       <a:picLocks noChangeAspect="1" noChangeArrowheads="1"/>
                     </pic:cNvPicPr>
@@ -518,7 +951,7 @@
                   <pic:spPr bwMode="auto">
                     <a:xfrm>
                       <a:off x="0" y="0"/>
-                      <a:ext cx="14394180" cy="14384415"/>
+                      <a:ext cx="8728075" cy="5509260"/>
                     </a:xfrm>
                     <a:prstGeom prst="rect">
                       <a:avLst/>
@@ -541,9 +974,795 @@
         </w:drawing>
       </w:r>
     </w:p>
+    <w:p>
+      <w:r>
+        <w:rPr>
+          <w:noProof/>
+        </w:rPr>
+        <w:lastRenderedPageBreak/>
+        <mc:AlternateContent>
+          <mc:Choice Requires="wpg">
+            <w:drawing>
+              <wp:anchor distT="45720" distB="45720" distL="182880" distR="182880" simplePos="0" relativeHeight="251669504" behindDoc="0" locked="0" layoutInCell="1" allowOverlap="1" wp14:anchorId="7C5071DE" wp14:editId="72C22883">
+                <wp:simplePos x="0" y="0"/>
+                <wp:positionH relativeFrom="margin">
+                  <wp:posOffset>480060</wp:posOffset>
+                </wp:positionH>
+                <wp:positionV relativeFrom="margin">
+                  <wp:posOffset>-430530</wp:posOffset>
+                </wp:positionV>
+                <wp:extent cx="3333750" cy="552450"/>
+                <wp:effectExtent l="0" t="0" r="0" b="0"/>
+                <wp:wrapSquare wrapText="bothSides"/>
+                <wp:docPr id="198" name="Groupe 198"/>
+                <wp:cNvGraphicFramePr/>
+                <a:graphic xmlns:a="http://schemas.openxmlformats.org/drawingml/2006/main">
+                  <a:graphicData uri="http://schemas.microsoft.com/office/word/2010/wordprocessingGroup">
+                    <wpg:wgp>
+                      <wpg:cNvGrpSpPr/>
+                      <wpg:grpSpPr>
+                        <a:xfrm>
+                          <a:off x="0" y="0"/>
+                          <a:ext cx="3333750" cy="552450"/>
+                          <a:chOff x="0" y="0"/>
+                          <a:chExt cx="3567448" cy="660121"/>
+                        </a:xfrm>
+                      </wpg:grpSpPr>
+                      <wps:wsp>
+                        <wps:cNvPr id="199" name="Rectangle 199"/>
+                        <wps:cNvSpPr/>
+                        <wps:spPr>
+                          <a:xfrm>
+                            <a:off x="0" y="0"/>
+                            <a:ext cx="3567448" cy="270605"/>
+                          </a:xfrm>
+                          <a:prstGeom prst="rect">
+                            <a:avLst/>
+                          </a:prstGeom>
+                          <a:solidFill>
+                            <a:schemeClr val="accent1"/>
+                          </a:solidFill>
+                          <a:ln>
+                            <a:noFill/>
+                          </a:ln>
+                        </wps:spPr>
+                        <wps:style>
+                          <a:lnRef idx="2">
+                            <a:schemeClr val="accent1">
+                              <a:shade val="50000"/>
+                            </a:schemeClr>
+                          </a:lnRef>
+                          <a:fillRef idx="1">
+                            <a:schemeClr val="accent1"/>
+                          </a:fillRef>
+                          <a:effectRef idx="0">
+                            <a:schemeClr val="accent1"/>
+                          </a:effectRef>
+                          <a:fontRef idx="minor">
+                            <a:schemeClr val="lt1"/>
+                          </a:fontRef>
+                        </wps:style>
+                        <wps:txbx>
+                          <w:txbxContent>
+                            <w:p>
+                              <w:pPr>
+                                <w:jc w:val="center"/>
+                                <w:rPr>
+                                  <w:rFonts w:asciiTheme="majorHAnsi" w:eastAsiaTheme="majorEastAsia" w:hAnsiTheme="majorHAnsi" w:cstheme="majorBidi"/>
+                                  <w:color w:val="FFFFFF" w:themeColor="background1"/>
+                                </w:rPr>
+                              </w:pPr>
+                            </w:p>
+                          </w:txbxContent>
+                        </wps:txbx>
+                        <wps:bodyPr rot="0" spcFirstLastPara="0" vertOverflow="overflow" horzOverflow="overflow" vert="horz" wrap="square" lIns="91440" tIns="45720" rIns="91440" bIns="45720" numCol="1" spcCol="0" rtlCol="0" fromWordArt="0" anchor="ctr" anchorCtr="0" forceAA="0" compatLnSpc="1">
+                          <a:prstTxWarp prst="textNoShape">
+                            <a:avLst/>
+                          </a:prstTxWarp>
+                          <a:noAutofit/>
+                        </wps:bodyPr>
+                      </wps:wsp>
+                      <wps:wsp>
+                        <wps:cNvPr id="200" name="Zone de texte 200"/>
+                        <wps:cNvSpPr txBox="1"/>
+                        <wps:spPr>
+                          <a:xfrm>
+                            <a:off x="0" y="252696"/>
+                            <a:ext cx="3567448" cy="407425"/>
+                          </a:xfrm>
+                          <a:prstGeom prst="rect">
+                            <a:avLst/>
+                          </a:prstGeom>
+                          <a:noFill/>
+                          <a:ln w="6350">
+                            <a:noFill/>
+                          </a:ln>
+                          <a:effectLst/>
+                        </wps:spPr>
+                        <wps:style>
+                          <a:lnRef idx="0">
+                            <a:schemeClr val="accent1"/>
+                          </a:lnRef>
+                          <a:fillRef idx="0">
+                            <a:schemeClr val="accent1"/>
+                          </a:fillRef>
+                          <a:effectRef idx="0">
+                            <a:schemeClr val="accent1"/>
+                          </a:effectRef>
+                          <a:fontRef idx="minor">
+                            <a:schemeClr val="dk1"/>
+                          </a:fontRef>
+                        </wps:style>
+                        <wps:txbx>
+                          <w:txbxContent>
+                            <w:p>
+                              <w:pPr>
+                                <w:rPr>
+                                  <w:caps/>
+                                  <w:color w:val="4472C4" w:themeColor="accent1"/>
+                                  <w:sz w:val="36"/>
+                                  <w:szCs w:val="36"/>
+                                </w:rPr>
+                              </w:pPr>
+                              <w:r>
+                                <w:rPr>
+                                  <w:caps/>
+                                  <w:color w:val="4472C4" w:themeColor="accent1"/>
+                                  <w:sz w:val="36"/>
+                                  <w:szCs w:val="36"/>
+                                </w:rPr>
+                                <w:t>Strategies de deplacement</w:t>
+                              </w:r>
+                            </w:p>
+                          </w:txbxContent>
+                        </wps:txbx>
+                        <wps:bodyPr rot="0" spcFirstLastPara="0" vertOverflow="overflow" horzOverflow="overflow" vert="horz" wrap="square" lIns="91440" tIns="91440" rIns="91440" bIns="0" numCol="1" spcCol="0" rtlCol="0" fromWordArt="0" anchor="t" anchorCtr="0" forceAA="0" compatLnSpc="1">
+                          <a:prstTxWarp prst="textNoShape">
+                            <a:avLst/>
+                          </a:prstTxWarp>
+                          <a:noAutofit/>
+                        </wps:bodyPr>
+                      </wps:wsp>
+                    </wpg:wgp>
+                  </a:graphicData>
+                </a:graphic>
+                <wp14:sizeRelH relativeFrom="margin">
+                  <wp14:pctWidth>0</wp14:pctWidth>
+                </wp14:sizeRelH>
+                <wp14:sizeRelV relativeFrom="margin">
+                  <wp14:pctHeight>0</wp14:pctHeight>
+                </wp14:sizeRelV>
+              </wp:anchor>
+            </w:drawing>
+          </mc:Choice>
+          <mc:Fallback>
+            <w:pict>
+              <v:group w14:anchorId="7C5071DE" id="Groupe 198" o:spid="_x0000_s1029" style="position:absolute;margin-left:37.8pt;margin-top:-33.9pt;width:262.5pt;height:43.5pt;z-index:251669504;mso-wrap-distance-left:14.4pt;mso-wrap-distance-top:3.6pt;mso-wrap-distance-right:14.4pt;mso-wrap-distance-bottom:3.6pt;mso-position-horizontal-relative:margin;mso-position-vertical-relative:margin;mso-width-relative:margin;mso-height-relative:margin" coordsize="35674,6601" o:gfxdata="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">
+                <v:rect id="Rectangle 199" o:spid="_x0000_s1030" style="position:absolute;width:35674;height:2706;visibility:visible;mso-wrap-style:square;v-text-anchor:middle" o:gfxdata="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" fillcolor="#4472c4 [3204]" stroked="f" strokeweight="1pt">
+                  <v:textbox>
+                    <w:txbxContent>
+                      <w:p>
+                        <w:pPr>
+                          <w:jc w:val="center"/>
+                          <w:rPr>
+                            <w:rFonts w:asciiTheme="majorHAnsi" w:eastAsiaTheme="majorEastAsia" w:hAnsiTheme="majorHAnsi" w:cstheme="majorBidi"/>
+                            <w:color w:val="FFFFFF" w:themeColor="background1"/>
+                          </w:rPr>
+                        </w:pPr>
+                      </w:p>
+                    </w:txbxContent>
+                  </v:textbox>
+                </v:rect>
+                <v:shape id="Zone de texte 200" o:spid="_x0000_s1031" type="#_x0000_t202" style="position:absolute;top:2526;width:35674;height:4075;visibility:visible;mso-wrap-style:square;v-text-anchor:top" o:gfxdata="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" filled="f" stroked="f" strokeweight=".5pt">
+                  <v:textbox inset=",7.2pt,,0">
+                    <w:txbxContent>
+                      <w:p>
+                        <w:pPr>
+                          <w:rPr>
+                            <w:caps/>
+                            <w:color w:val="4472C4" w:themeColor="accent1"/>
+                            <w:sz w:val="36"/>
+                            <w:szCs w:val="36"/>
+                          </w:rPr>
+                        </w:pPr>
+                        <w:r>
+                          <w:rPr>
+                            <w:caps/>
+                            <w:color w:val="4472C4" w:themeColor="accent1"/>
+                            <w:sz w:val="36"/>
+                            <w:szCs w:val="36"/>
+                          </w:rPr>
+                          <w:t>Strategies de deplacement</w:t>
+                        </w:r>
+                      </w:p>
+                    </w:txbxContent>
+                  </v:textbox>
+                </v:shape>
+                <w10:wrap type="square" anchorx="margin" anchory="margin"/>
+              </v:group>
+            </w:pict>
+          </mc:Fallback>
+        </mc:AlternateContent>
+      </w:r>
+      <w:r>
+        <w:rPr>
+          <w:noProof/>
+        </w:rPr>
+        <mc:AlternateContent>
+          <mc:Choice Requires="wpg">
+            <w:drawing>
+              <wp:anchor distT="45720" distB="45720" distL="182880" distR="182880" simplePos="0" relativeHeight="251664384" behindDoc="0" locked="0" layoutInCell="1" allowOverlap="1" wp14:anchorId="3550018C" wp14:editId="6C6FC80B">
+                <wp:simplePos x="0" y="0"/>
+                <wp:positionH relativeFrom="margin">
+                  <wp:posOffset>2762250</wp:posOffset>
+                </wp:positionH>
+                <wp:positionV relativeFrom="margin">
+                  <wp:posOffset>7505700</wp:posOffset>
+                </wp:positionV>
+                <wp:extent cx="3333750" cy="552450"/>
+                <wp:effectExtent l="0" t="0" r="0" b="0"/>
+                <wp:wrapSquare wrapText="bothSides"/>
+                <wp:docPr id="4" name="Groupe 4"/>
+                <wp:cNvGraphicFramePr/>
+                <a:graphic xmlns:a="http://schemas.openxmlformats.org/drawingml/2006/main">
+                  <a:graphicData uri="http://schemas.microsoft.com/office/word/2010/wordprocessingGroup">
+                    <wpg:wgp>
+                      <wpg:cNvGrpSpPr/>
+                      <wpg:grpSpPr>
+                        <a:xfrm>
+                          <a:off x="0" y="0"/>
+                          <a:ext cx="3333750" cy="552450"/>
+                          <a:chOff x="0" y="0"/>
+                          <a:chExt cx="3567448" cy="660121"/>
+                        </a:xfrm>
+                      </wpg:grpSpPr>
+                      <wps:wsp>
+                        <wps:cNvPr id="5" name="Rectangle 5"/>
+                        <wps:cNvSpPr/>
+                        <wps:spPr>
+                          <a:xfrm>
+                            <a:off x="0" y="0"/>
+                            <a:ext cx="3567448" cy="270605"/>
+                          </a:xfrm>
+                          <a:prstGeom prst="rect">
+                            <a:avLst/>
+                          </a:prstGeom>
+                          <a:solidFill>
+                            <a:schemeClr val="accent1"/>
+                          </a:solidFill>
+                          <a:ln>
+                            <a:noFill/>
+                          </a:ln>
+                        </wps:spPr>
+                        <wps:style>
+                          <a:lnRef idx="2">
+                            <a:schemeClr val="accent1">
+                              <a:shade val="50000"/>
+                            </a:schemeClr>
+                          </a:lnRef>
+                          <a:fillRef idx="1">
+                            <a:schemeClr val="accent1"/>
+                          </a:fillRef>
+                          <a:effectRef idx="0">
+                            <a:schemeClr val="accent1"/>
+                          </a:effectRef>
+                          <a:fontRef idx="minor">
+                            <a:schemeClr val="lt1"/>
+                          </a:fontRef>
+                        </wps:style>
+                        <wps:txbx>
+                          <w:txbxContent>
+                            <w:p>
+                              <w:pPr>
+                                <w:jc w:val="center"/>
+                                <w:rPr>
+                                  <w:rFonts w:asciiTheme="majorHAnsi" w:eastAsiaTheme="majorEastAsia" w:hAnsiTheme="majorHAnsi" w:cstheme="majorBidi"/>
+                                  <w:color w:val="FFFFFF" w:themeColor="background1"/>
+                                </w:rPr>
+                              </w:pPr>
+                            </w:p>
+                          </w:txbxContent>
+                        </wps:txbx>
+                        <wps:bodyPr rot="0" spcFirstLastPara="0" vertOverflow="overflow" horzOverflow="overflow" vert="horz" wrap="square" lIns="91440" tIns="45720" rIns="91440" bIns="45720" numCol="1" spcCol="0" rtlCol="0" fromWordArt="0" anchor="ctr" anchorCtr="0" forceAA="0" compatLnSpc="1">
+                          <a:prstTxWarp prst="textNoShape">
+                            <a:avLst/>
+                          </a:prstTxWarp>
+                          <a:noAutofit/>
+                        </wps:bodyPr>
+                      </wps:wsp>
+                      <wps:wsp>
+                        <wps:cNvPr id="6" name="Zone de texte 6"/>
+                        <wps:cNvSpPr txBox="1"/>
+                        <wps:spPr>
+                          <a:xfrm>
+                            <a:off x="0" y="252696"/>
+                            <a:ext cx="3567448" cy="407425"/>
+                          </a:xfrm>
+                          <a:prstGeom prst="rect">
+                            <a:avLst/>
+                          </a:prstGeom>
+                          <a:noFill/>
+                          <a:ln w="6350">
+                            <a:noFill/>
+                          </a:ln>
+                          <a:effectLst/>
+                        </wps:spPr>
+                        <wps:style>
+                          <a:lnRef idx="0">
+                            <a:schemeClr val="accent1"/>
+                          </a:lnRef>
+                          <a:fillRef idx="0">
+                            <a:schemeClr val="accent1"/>
+                          </a:fillRef>
+                          <a:effectRef idx="0">
+                            <a:schemeClr val="accent1"/>
+                          </a:effectRef>
+                          <a:fontRef idx="minor">
+                            <a:schemeClr val="dk1"/>
+                          </a:fontRef>
+                        </wps:style>
+                        <wps:txbx>
+                          <w:txbxContent>
+                            <w:p>
+                              <w:pPr>
+                                <w:rPr>
+                                  <w:caps/>
+                                  <w:color w:val="4472C4" w:themeColor="accent1"/>
+                                  <w:sz w:val="36"/>
+                                  <w:szCs w:val="36"/>
+                                </w:rPr>
+                              </w:pPr>
+                              <w:r>
+                                <w:rPr>
+                                  <w:caps/>
+                                  <w:color w:val="4472C4" w:themeColor="accent1"/>
+                                  <w:sz w:val="36"/>
+                                  <w:szCs w:val="36"/>
+                                </w:rPr>
+                                <w:t>GESTION DES ANIMATIONS</w:t>
+                              </w:r>
+                            </w:p>
+                          </w:txbxContent>
+                        </wps:txbx>
+                        <wps:bodyPr rot="0" spcFirstLastPara="0" vertOverflow="overflow" horzOverflow="overflow" vert="horz" wrap="square" lIns="91440" tIns="91440" rIns="91440" bIns="0" numCol="1" spcCol="0" rtlCol="0" fromWordArt="0" anchor="t" anchorCtr="0" forceAA="0" compatLnSpc="1">
+                          <a:prstTxWarp prst="textNoShape">
+                            <a:avLst/>
+                          </a:prstTxWarp>
+                          <a:noAutofit/>
+                        </wps:bodyPr>
+                      </wps:wsp>
+                    </wpg:wgp>
+                  </a:graphicData>
+                </a:graphic>
+                <wp14:sizeRelH relativeFrom="margin">
+                  <wp14:pctWidth>0</wp14:pctWidth>
+                </wp14:sizeRelH>
+                <wp14:sizeRelV relativeFrom="margin">
+                  <wp14:pctHeight>0</wp14:pctHeight>
+                </wp14:sizeRelV>
+              </wp:anchor>
+            </w:drawing>
+          </mc:Choice>
+          <mc:Fallback>
+            <w:pict>
+              <v:group w14:anchorId="3550018C" id="Groupe 4" o:spid="_x0000_s1032" style="position:absolute;margin-left:217.5pt;margin-top:591pt;width:262.5pt;height:43.5pt;z-index:251664384;mso-wrap-distance-left:14.4pt;mso-wrap-distance-top:3.6pt;mso-wrap-distance-right:14.4pt;mso-wrap-distance-bottom:3.6pt;mso-position-horizontal-relative:margin;mso-position-vertical-relative:margin;mso-width-relative:margin;mso-height-relative:margin" coordsize="35674,6601" o:gfxdata="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">
+                <v:rect id="Rectangle 5" o:spid="_x0000_s1033" style="position:absolute;width:35674;height:2706;visibility:visible;mso-wrap-style:square;v-text-anchor:middle" o:gfxdata="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" fillcolor="#4472c4 [3204]" stroked="f" strokeweight="1pt">
+                  <v:textbox>
+                    <w:txbxContent>
+                      <w:p>
+                        <w:pPr>
+                          <w:jc w:val="center"/>
+                          <w:rPr>
+                            <w:rFonts w:asciiTheme="majorHAnsi" w:eastAsiaTheme="majorEastAsia" w:hAnsiTheme="majorHAnsi" w:cstheme="majorBidi"/>
+                            <w:color w:val="FFFFFF" w:themeColor="background1"/>
+                          </w:rPr>
+                        </w:pPr>
+                      </w:p>
+                    </w:txbxContent>
+                  </v:textbox>
+                </v:rect>
+                <v:shape id="Zone de texte 6" o:spid="_x0000_s1034" type="#_x0000_t202" style="position:absolute;top:2526;width:35674;height:4075;visibility:visible;mso-wrap-style:square;v-text-anchor:top" o:gfxdata="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" filled="f" stroked="f" strokeweight=".5pt">
+                  <v:textbox inset=",7.2pt,,0">
+                    <w:txbxContent>
+                      <w:p>
+                        <w:pPr>
+                          <w:rPr>
+                            <w:caps/>
+                            <w:color w:val="4472C4" w:themeColor="accent1"/>
+                            <w:sz w:val="36"/>
+                            <w:szCs w:val="36"/>
+                          </w:rPr>
+                        </w:pPr>
+                        <w:r>
+                          <w:rPr>
+                            <w:caps/>
+                            <w:color w:val="4472C4" w:themeColor="accent1"/>
+                            <w:sz w:val="36"/>
+                            <w:szCs w:val="36"/>
+                          </w:rPr>
+                          <w:t>GESTION DES ANIMATIONS</w:t>
+                        </w:r>
+                      </w:p>
+                    </w:txbxContent>
+                  </v:textbox>
+                </v:shape>
+                <w10:wrap type="square" anchorx="margin" anchory="margin"/>
+              </v:group>
+            </w:pict>
+          </mc:Fallback>
+        </mc:AlternateContent>
+      </w:r>
+    </w:p>
+    <w:p>
+      <w:r>
+        <w:rPr>
+          <w:noProof/>
+        </w:rPr>
+        <w:drawing>
+          <wp:anchor distT="0" distB="0" distL="114300" distR="114300" simplePos="0" relativeHeight="251671552" behindDoc="1" locked="0" layoutInCell="1" allowOverlap="1" wp14:anchorId="494F1137" wp14:editId="5B5F86E3">
+            <wp:simplePos x="0" y="0"/>
+            <wp:positionH relativeFrom="page">
+              <wp:posOffset>190500</wp:posOffset>
+            </wp:positionH>
+            <wp:positionV relativeFrom="paragraph">
+              <wp:posOffset>173990</wp:posOffset>
+            </wp:positionV>
+            <wp:extent cx="6582097" cy="4053840"/>
+            <wp:effectExtent l="0" t="0" r="9525" b="3810"/>
+            <wp:wrapNone/>
+            <wp:docPr id="3" name="Image 3"/>
+            <wp:cNvGraphicFramePr>
+              <a:graphicFrameLocks xmlns:a="http://schemas.openxmlformats.org/drawingml/2006/main" noChangeAspect="1"/>
+            </wp:cNvGraphicFramePr>
+            <a:graphic xmlns:a="http://schemas.openxmlformats.org/drawingml/2006/main">
+              <a:graphicData uri="http://schemas.openxmlformats.org/drawingml/2006/picture">
+                <pic:pic xmlns:pic="http://schemas.openxmlformats.org/drawingml/2006/picture">
+                  <pic:nvPicPr>
+                    <pic:cNvPr id="0" name="Picture 3"/>
+                    <pic:cNvPicPr>
+                      <a:picLocks noChangeAspect="1" noChangeArrowheads="1"/>
+                    </pic:cNvPicPr>
+                  </pic:nvPicPr>
+                  <pic:blipFill>
+                    <a:blip r:embed="rId6">
+                      <a:extLst>
+                        <a:ext uri="{28A0092B-C50C-407E-A947-70E740481C1C}">
+                          <a14:useLocalDpi xmlns:a14="http://schemas.microsoft.com/office/drawing/2010/main" val="0"/>
+                        </a:ext>
+                      </a:extLst>
+                    </a:blip>
+                    <a:srcRect/>
+                    <a:stretch>
+                      <a:fillRect/>
+                    </a:stretch>
+                  </pic:blipFill>
+                  <pic:spPr bwMode="auto">
+                    <a:xfrm>
+                      <a:off x="0" y="0"/>
+                      <a:ext cx="6582097" cy="4053840"/>
+                    </a:xfrm>
+                    <a:prstGeom prst="rect">
+                      <a:avLst/>
+                    </a:prstGeom>
+                    <a:noFill/>
+                    <a:ln>
+                      <a:noFill/>
+                    </a:ln>
+                  </pic:spPr>
+                </pic:pic>
+              </a:graphicData>
+            </a:graphic>
+            <wp14:sizeRelH relativeFrom="margin">
+              <wp14:pctWidth>0</wp14:pctWidth>
+            </wp14:sizeRelH>
+            <wp14:sizeRelV relativeFrom="margin">
+              <wp14:pctHeight>0</wp14:pctHeight>
+            </wp14:sizeRelV>
+          </wp:anchor>
+        </w:drawing>
+      </w:r>
+    </w:p>
+    <w:p/>
+    <w:p/>
+    <w:p/>
+    <w:p/>
+    <w:p/>
+    <w:p>
+      <w:r>
+        <w:rPr>
+          <w:noProof/>
+        </w:rPr>
+        <mc:AlternateContent>
+          <mc:Choice Requires="wpg">
+            <w:drawing>
+              <wp:anchor distT="45720" distB="45720" distL="182880" distR="182880" simplePos="0" relativeHeight="251677696" behindDoc="0" locked="0" layoutInCell="1" allowOverlap="1" wp14:anchorId="2EE67EDE" wp14:editId="484A2BF2">
+                <wp:simplePos x="0" y="0"/>
+                <wp:positionH relativeFrom="margin">
+                  <wp:posOffset>6430010</wp:posOffset>
+                </wp:positionH>
+                <wp:positionV relativeFrom="margin">
+                  <wp:posOffset>1309370</wp:posOffset>
+                </wp:positionV>
+                <wp:extent cx="3333750" cy="552450"/>
+                <wp:effectExtent l="0" t="0" r="0" b="0"/>
+                <wp:wrapSquare wrapText="bothSides"/>
+                <wp:docPr id="10" name="Groupe 10"/>
+                <wp:cNvGraphicFramePr/>
+                <a:graphic xmlns:a="http://schemas.openxmlformats.org/drawingml/2006/main">
+                  <a:graphicData uri="http://schemas.microsoft.com/office/word/2010/wordprocessingGroup">
+                    <wpg:wgp>
+                      <wpg:cNvGrpSpPr/>
+                      <wpg:grpSpPr>
+                        <a:xfrm>
+                          <a:off x="0" y="0"/>
+                          <a:ext cx="3333750" cy="552450"/>
+                          <a:chOff x="0" y="0"/>
+                          <a:chExt cx="3567448" cy="660121"/>
+                        </a:xfrm>
+                      </wpg:grpSpPr>
+                      <wps:wsp>
+                        <wps:cNvPr id="11" name="Rectangle 11"/>
+                        <wps:cNvSpPr/>
+                        <wps:spPr>
+                          <a:xfrm>
+                            <a:off x="0" y="0"/>
+                            <a:ext cx="3567448" cy="270605"/>
+                          </a:xfrm>
+                          <a:prstGeom prst="rect">
+                            <a:avLst/>
+                          </a:prstGeom>
+                          <a:solidFill>
+                            <a:schemeClr val="accent1"/>
+                          </a:solidFill>
+                          <a:ln>
+                            <a:noFill/>
+                          </a:ln>
+                        </wps:spPr>
+                        <wps:style>
+                          <a:lnRef idx="2">
+                            <a:schemeClr val="accent1">
+                              <a:shade val="50000"/>
+                            </a:schemeClr>
+                          </a:lnRef>
+                          <a:fillRef idx="1">
+                            <a:schemeClr val="accent1"/>
+                          </a:fillRef>
+                          <a:effectRef idx="0">
+                            <a:schemeClr val="accent1"/>
+                          </a:effectRef>
+                          <a:fontRef idx="minor">
+                            <a:schemeClr val="lt1"/>
+                          </a:fontRef>
+                        </wps:style>
+                        <wps:txbx>
+                          <w:txbxContent>
+                            <w:p>
+                              <w:pPr>
+                                <w:jc w:val="center"/>
+                                <w:rPr>
+                                  <w:rFonts w:asciiTheme="majorHAnsi" w:eastAsiaTheme="majorEastAsia" w:hAnsiTheme="majorHAnsi" w:cstheme="majorBidi"/>
+                                  <w:color w:val="FFFFFF" w:themeColor="background1"/>
+                                </w:rPr>
+                              </w:pPr>
+                            </w:p>
+                          </w:txbxContent>
+                        </wps:txbx>
+                        <wps:bodyPr rot="0" spcFirstLastPara="0" vertOverflow="overflow" horzOverflow="overflow" vert="horz" wrap="square" lIns="91440" tIns="45720" rIns="91440" bIns="45720" numCol="1" spcCol="0" rtlCol="0" fromWordArt="0" anchor="ctr" anchorCtr="0" forceAA="0" compatLnSpc="1">
+                          <a:prstTxWarp prst="textNoShape">
+                            <a:avLst/>
+                          </a:prstTxWarp>
+                          <a:noAutofit/>
+                        </wps:bodyPr>
+                      </wps:wsp>
+                      <wps:wsp>
+                        <wps:cNvPr id="12" name="Zone de texte 12"/>
+                        <wps:cNvSpPr txBox="1"/>
+                        <wps:spPr>
+                          <a:xfrm>
+                            <a:off x="0" y="252696"/>
+                            <a:ext cx="3567448" cy="407425"/>
+                          </a:xfrm>
+                          <a:prstGeom prst="rect">
+                            <a:avLst/>
+                          </a:prstGeom>
+                          <a:noFill/>
+                          <a:ln w="6350">
+                            <a:noFill/>
+                          </a:ln>
+                          <a:effectLst/>
+                        </wps:spPr>
+                        <wps:style>
+                          <a:lnRef idx="0">
+                            <a:schemeClr val="accent1"/>
+                          </a:lnRef>
+                          <a:fillRef idx="0">
+                            <a:schemeClr val="accent1"/>
+                          </a:fillRef>
+                          <a:effectRef idx="0">
+                            <a:schemeClr val="accent1"/>
+                          </a:effectRef>
+                          <a:fontRef idx="minor">
+                            <a:schemeClr val="dk1"/>
+                          </a:fontRef>
+                        </wps:style>
+                        <wps:txbx>
+                          <w:txbxContent>
+                            <w:p>
+                              <w:pPr>
+                                <w:rPr>
+                                  <w:caps/>
+                                  <w:color w:val="4472C4" w:themeColor="accent1"/>
+                                  <w:sz w:val="36"/>
+                                  <w:szCs w:val="36"/>
+                                </w:rPr>
+                              </w:pPr>
+                              <w:r>
+                                <w:rPr>
+                                  <w:caps/>
+                                  <w:color w:val="4472C4" w:themeColor="accent1"/>
+                                  <w:sz w:val="36"/>
+                                  <w:szCs w:val="36"/>
+                                </w:rPr>
+                                <w:t>GESTION DES IMAGES</w:t>
+                              </w:r>
+                            </w:p>
+                          </w:txbxContent>
+                        </wps:txbx>
+                        <wps:bodyPr rot="0" spcFirstLastPara="0" vertOverflow="overflow" horzOverflow="overflow" vert="horz" wrap="square" lIns="91440" tIns="91440" rIns="91440" bIns="0" numCol="1" spcCol="0" rtlCol="0" fromWordArt="0" anchor="t" anchorCtr="0" forceAA="0" compatLnSpc="1">
+                          <a:prstTxWarp prst="textNoShape">
+                            <a:avLst/>
+                          </a:prstTxWarp>
+                          <a:noAutofit/>
+                        </wps:bodyPr>
+                      </wps:wsp>
+                    </wpg:wgp>
+                  </a:graphicData>
+                </a:graphic>
+                <wp14:sizeRelH relativeFrom="margin">
+                  <wp14:pctWidth>0</wp14:pctWidth>
+                </wp14:sizeRelH>
+                <wp14:sizeRelV relativeFrom="margin">
+                  <wp14:pctHeight>0</wp14:pctHeight>
+                </wp14:sizeRelV>
+              </wp:anchor>
+            </w:drawing>
+          </mc:Choice>
+          <mc:Fallback>
+            <w:pict>
+              <v:group w14:anchorId="2EE67EDE" id="Groupe 10" o:spid="_x0000_s1035" style="position:absolute;margin-left:506.3pt;margin-top:103.1pt;width:262.5pt;height:43.5pt;z-index:251677696;mso-wrap-distance-left:14.4pt;mso-wrap-distance-top:3.6pt;mso-wrap-distance-right:14.4pt;mso-wrap-distance-bottom:3.6pt;mso-position-horizontal-relative:margin;mso-position-vertical-relative:margin;mso-width-relative:margin;mso-height-relative:margin" coordsize="35674,6601" o:gfxdata="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">
+                <v:rect id="Rectangle 11" o:spid="_x0000_s1036" style="position:absolute;width:35674;height:2706;visibility:visible;mso-wrap-style:square;v-text-anchor:middle" o:gfxdata="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" fillcolor="#4472c4 [3204]" stroked="f" strokeweight="1pt">
+                  <v:textbox>
+                    <w:txbxContent>
+                      <w:p>
+                        <w:pPr>
+                          <w:jc w:val="center"/>
+                          <w:rPr>
+                            <w:rFonts w:asciiTheme="majorHAnsi" w:eastAsiaTheme="majorEastAsia" w:hAnsiTheme="majorHAnsi" w:cstheme="majorBidi"/>
+                            <w:color w:val="FFFFFF" w:themeColor="background1"/>
+                          </w:rPr>
+                        </w:pPr>
+                      </w:p>
+                    </w:txbxContent>
+                  </v:textbox>
+                </v:rect>
+                <v:shape id="Zone de texte 12" o:spid="_x0000_s1037" type="#_x0000_t202" style="position:absolute;top:2526;width:35674;height:4075;visibility:visible;mso-wrap-style:square;v-text-anchor:top" o:gfxdata="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" filled="f" stroked="f" strokeweight=".5pt">
+                  <v:textbox inset=",7.2pt,,0">
+                    <w:txbxContent>
+                      <w:p>
+                        <w:pPr>
+                          <w:rPr>
+                            <w:caps/>
+                            <w:color w:val="4472C4" w:themeColor="accent1"/>
+                            <w:sz w:val="36"/>
+                            <w:szCs w:val="36"/>
+                          </w:rPr>
+                        </w:pPr>
+                        <w:r>
+                          <w:rPr>
+                            <w:caps/>
+                            <w:color w:val="4472C4" w:themeColor="accent1"/>
+                            <w:sz w:val="36"/>
+                            <w:szCs w:val="36"/>
+                          </w:rPr>
+                          <w:t>GESTION DES IMAGES</w:t>
+                        </w:r>
+                      </w:p>
+                    </w:txbxContent>
+                  </v:textbox>
+                </v:shape>
+                <w10:wrap type="square" anchorx="margin" anchory="margin"/>
+              </v:group>
+            </w:pict>
+          </mc:Fallback>
+        </mc:AlternateContent>
+      </w:r>
+    </w:p>
+    <w:p/>
+    <w:p/>
+    <w:p/>
+    <w:p>
+      <w:r>
+        <w:rPr>
+          <w:noProof/>
+        </w:rPr>
+        <w:drawing>
+          <wp:anchor distT="0" distB="0" distL="114300" distR="114300" simplePos="0" relativeHeight="251673600" behindDoc="1" locked="0" layoutInCell="1" allowOverlap="1" wp14:anchorId="70BF7A1B" wp14:editId="55DD624F">
+            <wp:simplePos x="0" y="0"/>
+            <wp:positionH relativeFrom="column">
+              <wp:posOffset>5995670</wp:posOffset>
+            </wp:positionH>
+            <wp:positionV relativeFrom="paragraph">
+              <wp:posOffset>3810</wp:posOffset>
+            </wp:positionV>
+            <wp:extent cx="3685989" cy="4807953"/>
+            <wp:effectExtent l="0" t="0" r="0" b="0"/>
+            <wp:wrapNone/>
+            <wp:docPr id="2" name="Image 2"/>
+            <wp:cNvGraphicFramePr>
+              <a:graphicFrameLocks xmlns:a="http://schemas.openxmlformats.org/drawingml/2006/main" noChangeAspect="1"/>
+            </wp:cNvGraphicFramePr>
+            <a:graphic xmlns:a="http://schemas.openxmlformats.org/drawingml/2006/main">
+              <a:graphicData uri="http://schemas.openxmlformats.org/drawingml/2006/picture">
+                <pic:pic xmlns:pic="http://schemas.openxmlformats.org/drawingml/2006/picture">
+                  <pic:nvPicPr>
+                    <pic:cNvPr id="0" name="Picture 2"/>
+                    <pic:cNvPicPr>
+                      <a:picLocks noChangeAspect="1" noChangeArrowheads="1"/>
+                    </pic:cNvPicPr>
+                  </pic:nvPicPr>
+                  <pic:blipFill>
+                    <a:blip r:embed="rId7">
+                      <a:extLst>
+                        <a:ext uri="{28A0092B-C50C-407E-A947-70E740481C1C}">
+                          <a14:useLocalDpi xmlns:a14="http://schemas.microsoft.com/office/drawing/2010/main" val="0"/>
+                        </a:ext>
+                      </a:extLst>
+                    </a:blip>
+                    <a:srcRect/>
+                    <a:stretch>
+                      <a:fillRect/>
+                    </a:stretch>
+                  </pic:blipFill>
+                  <pic:spPr bwMode="auto">
+                    <a:xfrm>
+                      <a:off x="0" y="0"/>
+                      <a:ext cx="3685989" cy="4807953"/>
+                    </a:xfrm>
+                    <a:prstGeom prst="rect">
+                      <a:avLst/>
+                    </a:prstGeom>
+                    <a:noFill/>
+                    <a:ln>
+                      <a:noFill/>
+                    </a:ln>
+                  </pic:spPr>
+                </pic:pic>
+              </a:graphicData>
+            </a:graphic>
+            <wp14:sizeRelH relativeFrom="margin">
+              <wp14:pctWidth>0</wp14:pctWidth>
+            </wp14:sizeRelH>
+            <wp14:sizeRelV relativeFrom="margin">
+              <wp14:pctHeight>0</wp14:pctHeight>
+            </wp14:sizeRelV>
+          </wp:anchor>
+        </w:drawing>
+      </w:r>
+    </w:p>
+    <w:p/>
+    <w:p/>
+    <w:p/>
+    <w:p/>
+    <w:p/>
+    <w:p/>
+    <w:p/>
+    <w:p/>
+    <w:p/>
+    <w:p/>
+    <w:p/>
     <w:sectPr>
-      <w:pgSz w:w="22680" w:h="22680"/>
-      <w:pgMar w:top="1418" w:right="10943" w:bottom="6016" w:left="1418" w:header="709" w:footer="709" w:gutter="0"/>
+      <w:pgSz w:w="17407" w:h="12474" w:orient="landscape"/>
+      <w:pgMar w:top="1418" w:right="1418" w:bottom="1418" w:left="1418" w:header="709" w:footer="709" w:gutter="0"/>
       <w:cols w:space="708"/>
       <w:docGrid w:linePitch="360"/>
     </w:sectPr>
@@ -554,10 +1773,10 @@
 <file path=word/numbering.xml><?xml version="1.0" encoding="utf-8"?>
 <w:numbering xmlns:wpc="http://schemas.microsoft.com/office/word/2010/wordprocessingCanvas" xmlns:cx="http://schemas.microsoft.com/office/drawing/2014/chartex" xmlns:cx1="http://schemas.microsoft.com/office/drawing/2015/9/8/chartex" xmlns:cx2="http://schemas.microsoft.com/office/drawing/2015/10/21/chartex" xmlns:cx3="http://schemas.microsoft.com/office/drawing/2016/5/9/chartex" xmlns:cx4="http://schemas.microsoft.com/office/drawing/2016/5/10/chartex" xmlns:cx5="http://schemas.microsoft.com/office/drawing/2016/5/11/chartex" xmlns:cx6="http://schemas.microsoft.com/office/drawing/2016/5/12/chartex" xmlns:cx7="http://schemas.microsoft.com/office/drawing/2016/5/13/chartex" xmlns:cx8="http://schemas.microsoft.com/office/drawing/2016/5/14/chartex" xmlns:mc="http://schemas.openxmlformats.org/markup-compatibility/2006" xmlns:aink="http://schemas.microsoft.com/office/drawing/2016/ink" xmlns:am3d="http://schemas.microsoft.com/office/drawing/2017/model3d" xmlns:o="urn:schemas-microsoft-com:office:office" xmlns:r="http://schemas.openxmlformats.org/officeDocument/2006/relationships" xmlns:m="http://schemas.openxmlformats.org/officeDocument/2006/math" xmlns:v="urn:schemas-microsoft-com:vml" xmlns:wp14="http://schemas.microsoft.com/office/word/2010/wordprocessingDrawing" xmlns:wp="http://schemas.openxmlformats.org/drawingml/2006/wordprocessingDrawing" xmlns:w10="urn:schemas-microsoft-com:office:word" xmlns:w="http://schemas.openxmlformats.org/wordprocessingml/2006/main" xmlns:w14="http://schemas.microsoft.com/office/word/2010/wordml" xmlns:w15="http://schemas.microsoft.com/office/word/2012/wordml" xmlns:w16cex="http://schemas.microsoft.com/office/word/2018/wordml/cex" xmlns:w16cid="http://schemas.microsoft.com/office/word/2016/wordml/cid" xmlns:w16="http://schemas.microsoft.com/office/word/2018/wordml" xmlns:w16se="http://schemas.microsoft.com/office/word/2015/wordml/symex" xmlns:wpg="http://schemas.microsoft.com/office/word/2010/wordprocessingGroup" xmlns:wpi="http://schemas.microsoft.com/office/word/2010/wordprocessingInk" xmlns:wne="http://schemas.microsoft.com/office/word/2006/wordml" xmlns:wps="http://schemas.microsoft.com/office/word/2010/wordprocessingShape" mc:Ignorable="w14 w15 w16se w16cid w16 w16cex wp14">
   <w:abstractNum w:abstractNumId="0" w15:restartNumberingAfterBreak="0">
-    <w:nsid w:val="205F25D1"/>
+    <w:nsid w:val="00D63F80"/>
     <w:multiLevelType w:val="hybridMultilevel"/>
-    <w:tmpl w:val="E17E1AAA"/>
-    <w:lvl w:ilvl="0" w:tplc="F43C4072">
+    <w:tmpl w:val="64F2123C"/>
+    <w:lvl w:ilvl="0" w:tplc="7004D330">
       <w:numFmt w:val="bullet"/>
       <w:lvlText w:val="-"/>
       <w:lvlJc w:val="left"/>
@@ -665,352 +1884,7 @@
       </w:rPr>
     </w:lvl>
   </w:abstractNum>
-  <w:abstractNum w:abstractNumId="1" w15:restartNumberingAfterBreak="0">
-    <w:nsid w:val="4F122A2F"/>
-    <w:multiLevelType w:val="hybridMultilevel"/>
-    <w:tmpl w:val="DC7E72EE"/>
-    <w:lvl w:ilvl="0" w:tplc="098EE59A">
-      <w:numFmt w:val="bullet"/>
-      <w:lvlText w:val="-"/>
-      <w:lvlJc w:val="left"/>
-      <w:pPr>
-        <w:ind w:left="720" w:hanging="360"/>
-      </w:pPr>
-      <w:rPr>
-        <w:rFonts w:ascii="Calibri" w:eastAsiaTheme="minorHAnsi" w:hAnsi="Calibri" w:cs="Calibri" w:hint="default"/>
-      </w:rPr>
-    </w:lvl>
-    <w:lvl w:ilvl="1" w:tplc="040C0003" w:tentative="1">
-      <w:start w:val="1"/>
-      <w:numFmt w:val="bullet"/>
-      <w:lvlText w:val="o"/>
-      <w:lvlJc w:val="left"/>
-      <w:pPr>
-        <w:ind w:left="1440" w:hanging="360"/>
-      </w:pPr>
-      <w:rPr>
-        <w:rFonts w:ascii="Courier New" w:hAnsi="Courier New" w:cs="Courier New" w:hint="default"/>
-      </w:rPr>
-    </w:lvl>
-    <w:lvl w:ilvl="2" w:tplc="040C0005" w:tentative="1">
-      <w:start w:val="1"/>
-      <w:numFmt w:val="bullet"/>
-      <w:lvlText w:val=""/>
-      <w:lvlJc w:val="left"/>
-      <w:pPr>
-        <w:ind w:left="2160" w:hanging="360"/>
-      </w:pPr>
-      <w:rPr>
-        <w:rFonts w:ascii="Wingdings" w:hAnsi="Wingdings" w:hint="default"/>
-      </w:rPr>
-    </w:lvl>
-    <w:lvl w:ilvl="3" w:tplc="040C0001" w:tentative="1">
-      <w:start w:val="1"/>
-      <w:numFmt w:val="bullet"/>
-      <w:lvlText w:val=""/>
-      <w:lvlJc w:val="left"/>
-      <w:pPr>
-        <w:ind w:left="2880" w:hanging="360"/>
-      </w:pPr>
-      <w:rPr>
-        <w:rFonts w:ascii="Symbol" w:hAnsi="Symbol" w:hint="default"/>
-      </w:rPr>
-    </w:lvl>
-    <w:lvl w:ilvl="4" w:tplc="040C0003" w:tentative="1">
-      <w:start w:val="1"/>
-      <w:numFmt w:val="bullet"/>
-      <w:lvlText w:val="o"/>
-      <w:lvlJc w:val="left"/>
-      <w:pPr>
-        <w:ind w:left="3600" w:hanging="360"/>
-      </w:pPr>
-      <w:rPr>
-        <w:rFonts w:ascii="Courier New" w:hAnsi="Courier New" w:cs="Courier New" w:hint="default"/>
-      </w:rPr>
-    </w:lvl>
-    <w:lvl w:ilvl="5" w:tplc="040C0005" w:tentative="1">
-      <w:start w:val="1"/>
-      <w:numFmt w:val="bullet"/>
-      <w:lvlText w:val=""/>
-      <w:lvlJc w:val="left"/>
-      <w:pPr>
-        <w:ind w:left="4320" w:hanging="360"/>
-      </w:pPr>
-      <w:rPr>
-        <w:rFonts w:ascii="Wingdings" w:hAnsi="Wingdings" w:hint="default"/>
-      </w:rPr>
-    </w:lvl>
-    <w:lvl w:ilvl="6" w:tplc="040C0001" w:tentative="1">
-      <w:start w:val="1"/>
-      <w:numFmt w:val="bullet"/>
-      <w:lvlText w:val=""/>
-      <w:lvlJc w:val="left"/>
-      <w:pPr>
-        <w:ind w:left="5040" w:hanging="360"/>
-      </w:pPr>
-      <w:rPr>
-        <w:rFonts w:ascii="Symbol" w:hAnsi="Symbol" w:hint="default"/>
-      </w:rPr>
-    </w:lvl>
-    <w:lvl w:ilvl="7" w:tplc="040C0003" w:tentative="1">
-      <w:start w:val="1"/>
-      <w:numFmt w:val="bullet"/>
-      <w:lvlText w:val="o"/>
-      <w:lvlJc w:val="left"/>
-      <w:pPr>
-        <w:ind w:left="5760" w:hanging="360"/>
-      </w:pPr>
-      <w:rPr>
-        <w:rFonts w:ascii="Courier New" w:hAnsi="Courier New" w:cs="Courier New" w:hint="default"/>
-      </w:rPr>
-    </w:lvl>
-    <w:lvl w:ilvl="8" w:tplc="040C0005" w:tentative="1">
-      <w:start w:val="1"/>
-      <w:numFmt w:val="bullet"/>
-      <w:lvlText w:val=""/>
-      <w:lvlJc w:val="left"/>
-      <w:pPr>
-        <w:ind w:left="6480" w:hanging="360"/>
-      </w:pPr>
-      <w:rPr>
-        <w:rFonts w:ascii="Wingdings" w:hAnsi="Wingdings" w:hint="default"/>
-      </w:rPr>
-    </w:lvl>
-  </w:abstractNum>
-  <w:abstractNum w:abstractNumId="2" w15:restartNumberingAfterBreak="0">
-    <w:nsid w:val="569C62C5"/>
-    <w:multiLevelType w:val="hybridMultilevel"/>
-    <w:tmpl w:val="0816B7A4"/>
-    <w:lvl w:ilvl="0" w:tplc="86366548">
-      <w:numFmt w:val="bullet"/>
-      <w:lvlText w:val="-"/>
-      <w:lvlJc w:val="left"/>
-      <w:pPr>
-        <w:ind w:left="720" w:hanging="360"/>
-      </w:pPr>
-      <w:rPr>
-        <w:rFonts w:ascii="Calibri" w:eastAsiaTheme="minorHAnsi" w:hAnsi="Calibri" w:cs="Calibri" w:hint="default"/>
-      </w:rPr>
-    </w:lvl>
-    <w:lvl w:ilvl="1" w:tplc="040C0003" w:tentative="1">
-      <w:start w:val="1"/>
-      <w:numFmt w:val="bullet"/>
-      <w:lvlText w:val="o"/>
-      <w:lvlJc w:val="left"/>
-      <w:pPr>
-        <w:ind w:left="1440" w:hanging="360"/>
-      </w:pPr>
-      <w:rPr>
-        <w:rFonts w:ascii="Courier New" w:hAnsi="Courier New" w:cs="Courier New" w:hint="default"/>
-      </w:rPr>
-    </w:lvl>
-    <w:lvl w:ilvl="2" w:tplc="040C0005" w:tentative="1">
-      <w:start w:val="1"/>
-      <w:numFmt w:val="bullet"/>
-      <w:lvlText w:val=""/>
-      <w:lvlJc w:val="left"/>
-      <w:pPr>
-        <w:ind w:left="2160" w:hanging="360"/>
-      </w:pPr>
-      <w:rPr>
-        <w:rFonts w:ascii="Wingdings" w:hAnsi="Wingdings" w:hint="default"/>
-      </w:rPr>
-    </w:lvl>
-    <w:lvl w:ilvl="3" w:tplc="040C0001" w:tentative="1">
-      <w:start w:val="1"/>
-      <w:numFmt w:val="bullet"/>
-      <w:lvlText w:val=""/>
-      <w:lvlJc w:val="left"/>
-      <w:pPr>
-        <w:ind w:left="2880" w:hanging="360"/>
-      </w:pPr>
-      <w:rPr>
-        <w:rFonts w:ascii="Symbol" w:hAnsi="Symbol" w:hint="default"/>
-      </w:rPr>
-    </w:lvl>
-    <w:lvl w:ilvl="4" w:tplc="040C0003" w:tentative="1">
-      <w:start w:val="1"/>
-      <w:numFmt w:val="bullet"/>
-      <w:lvlText w:val="o"/>
-      <w:lvlJc w:val="left"/>
-      <w:pPr>
-        <w:ind w:left="3600" w:hanging="360"/>
-      </w:pPr>
-      <w:rPr>
-        <w:rFonts w:ascii="Courier New" w:hAnsi="Courier New" w:cs="Courier New" w:hint="default"/>
-      </w:rPr>
-    </w:lvl>
-    <w:lvl w:ilvl="5" w:tplc="040C0005" w:tentative="1">
-      <w:start w:val="1"/>
-      <w:numFmt w:val="bullet"/>
-      <w:lvlText w:val=""/>
-      <w:lvlJc w:val="left"/>
-      <w:pPr>
-        <w:ind w:left="4320" w:hanging="360"/>
-      </w:pPr>
-      <w:rPr>
-        <w:rFonts w:ascii="Wingdings" w:hAnsi="Wingdings" w:hint="default"/>
-      </w:rPr>
-    </w:lvl>
-    <w:lvl w:ilvl="6" w:tplc="040C0001" w:tentative="1">
-      <w:start w:val="1"/>
-      <w:numFmt w:val="bullet"/>
-      <w:lvlText w:val=""/>
-      <w:lvlJc w:val="left"/>
-      <w:pPr>
-        <w:ind w:left="5040" w:hanging="360"/>
-      </w:pPr>
-      <w:rPr>
-        <w:rFonts w:ascii="Symbol" w:hAnsi="Symbol" w:hint="default"/>
-      </w:rPr>
-    </w:lvl>
-    <w:lvl w:ilvl="7" w:tplc="040C0003" w:tentative="1">
-      <w:start w:val="1"/>
-      <w:numFmt w:val="bullet"/>
-      <w:lvlText w:val="o"/>
-      <w:lvlJc w:val="left"/>
-      <w:pPr>
-        <w:ind w:left="5760" w:hanging="360"/>
-      </w:pPr>
-      <w:rPr>
-        <w:rFonts w:ascii="Courier New" w:hAnsi="Courier New" w:cs="Courier New" w:hint="default"/>
-      </w:rPr>
-    </w:lvl>
-    <w:lvl w:ilvl="8" w:tplc="040C0005" w:tentative="1">
-      <w:start w:val="1"/>
-      <w:numFmt w:val="bullet"/>
-      <w:lvlText w:val=""/>
-      <w:lvlJc w:val="left"/>
-      <w:pPr>
-        <w:ind w:left="6480" w:hanging="360"/>
-      </w:pPr>
-      <w:rPr>
-        <w:rFonts w:ascii="Wingdings" w:hAnsi="Wingdings" w:hint="default"/>
-      </w:rPr>
-    </w:lvl>
-  </w:abstractNum>
-  <w:abstractNum w:abstractNumId="3" w15:restartNumberingAfterBreak="0">
-    <w:nsid w:val="75A17D30"/>
-    <w:multiLevelType w:val="hybridMultilevel"/>
-    <w:tmpl w:val="146CD05E"/>
-    <w:lvl w:ilvl="0" w:tplc="E202E600">
-      <w:numFmt w:val="bullet"/>
-      <w:lvlText w:val="-"/>
-      <w:lvlJc w:val="left"/>
-      <w:pPr>
-        <w:ind w:left="720" w:hanging="360"/>
-      </w:pPr>
-      <w:rPr>
-        <w:rFonts w:ascii="Calibri" w:eastAsiaTheme="minorHAnsi" w:hAnsi="Calibri" w:cs="Calibri" w:hint="default"/>
-      </w:rPr>
-    </w:lvl>
-    <w:lvl w:ilvl="1" w:tplc="040C0003" w:tentative="1">
-      <w:start w:val="1"/>
-      <w:numFmt w:val="bullet"/>
-      <w:lvlText w:val="o"/>
-      <w:lvlJc w:val="left"/>
-      <w:pPr>
-        <w:ind w:left="1440" w:hanging="360"/>
-      </w:pPr>
-      <w:rPr>
-        <w:rFonts w:ascii="Courier New" w:hAnsi="Courier New" w:cs="Courier New" w:hint="default"/>
-      </w:rPr>
-    </w:lvl>
-    <w:lvl w:ilvl="2" w:tplc="040C0005" w:tentative="1">
-      <w:start w:val="1"/>
-      <w:numFmt w:val="bullet"/>
-      <w:lvlText w:val=""/>
-      <w:lvlJc w:val="left"/>
-      <w:pPr>
-        <w:ind w:left="2160" w:hanging="360"/>
-      </w:pPr>
-      <w:rPr>
-        <w:rFonts w:ascii="Wingdings" w:hAnsi="Wingdings" w:hint="default"/>
-      </w:rPr>
-    </w:lvl>
-    <w:lvl w:ilvl="3" w:tplc="040C0001" w:tentative="1">
-      <w:start w:val="1"/>
-      <w:numFmt w:val="bullet"/>
-      <w:lvlText w:val=""/>
-      <w:lvlJc w:val="left"/>
-      <w:pPr>
-        <w:ind w:left="2880" w:hanging="360"/>
-      </w:pPr>
-      <w:rPr>
-        <w:rFonts w:ascii="Symbol" w:hAnsi="Symbol" w:hint="default"/>
-      </w:rPr>
-    </w:lvl>
-    <w:lvl w:ilvl="4" w:tplc="040C0003" w:tentative="1">
-      <w:start w:val="1"/>
-      <w:numFmt w:val="bullet"/>
-      <w:lvlText w:val="o"/>
-      <w:lvlJc w:val="left"/>
-      <w:pPr>
-        <w:ind w:left="3600" w:hanging="360"/>
-      </w:pPr>
-      <w:rPr>
-        <w:rFonts w:ascii="Courier New" w:hAnsi="Courier New" w:cs="Courier New" w:hint="default"/>
-      </w:rPr>
-    </w:lvl>
-    <w:lvl w:ilvl="5" w:tplc="040C0005" w:tentative="1">
-      <w:start w:val="1"/>
-      <w:numFmt w:val="bullet"/>
-      <w:lvlText w:val=""/>
-      <w:lvlJc w:val="left"/>
-      <w:pPr>
-        <w:ind w:left="4320" w:hanging="360"/>
-      </w:pPr>
-      <w:rPr>
-        <w:rFonts w:ascii="Wingdings" w:hAnsi="Wingdings" w:hint="default"/>
-      </w:rPr>
-    </w:lvl>
-    <w:lvl w:ilvl="6" w:tplc="040C0001" w:tentative="1">
-      <w:start w:val="1"/>
-      <w:numFmt w:val="bullet"/>
-      <w:lvlText w:val=""/>
-      <w:lvlJc w:val="left"/>
-      <w:pPr>
-        <w:ind w:left="5040" w:hanging="360"/>
-      </w:pPr>
-      <w:rPr>
-        <w:rFonts w:ascii="Symbol" w:hAnsi="Symbol" w:hint="default"/>
-      </w:rPr>
-    </w:lvl>
-    <w:lvl w:ilvl="7" w:tplc="040C0003" w:tentative="1">
-      <w:start w:val="1"/>
-      <w:numFmt w:val="bullet"/>
-      <w:lvlText w:val="o"/>
-      <w:lvlJc w:val="left"/>
-      <w:pPr>
-        <w:ind w:left="5760" w:hanging="360"/>
-      </w:pPr>
-      <w:rPr>
-        <w:rFonts w:ascii="Courier New" w:hAnsi="Courier New" w:cs="Courier New" w:hint="default"/>
-      </w:rPr>
-    </w:lvl>
-    <w:lvl w:ilvl="8" w:tplc="040C0005" w:tentative="1">
-      <w:start w:val="1"/>
-      <w:numFmt w:val="bullet"/>
-      <w:lvlText w:val=""/>
-      <w:lvlJc w:val="left"/>
-      <w:pPr>
-        <w:ind w:left="6480" w:hanging="360"/>
-      </w:pPr>
-      <w:rPr>
-        <w:rFonts w:ascii="Wingdings" w:hAnsi="Wingdings" w:hint="default"/>
-      </w:rPr>
-    </w:lvl>
-  </w:abstractNum>
   <w:num w:numId="1">
-    <w:abstractNumId w:val="2"/>
-  </w:num>
-  <w:num w:numId="2">
-    <w:abstractNumId w:val="3"/>
-  </w:num>
-  <w:num w:numId="3">
-    <w:abstractNumId w:val="1"/>
-  </w:num>
-  <w:num w:numId="4">
     <w:abstractNumId w:val="0"/>
   </w:num>
 </w:numbering>
@@ -1022,12 +1896,16 @@
     <w:rPrDefault>
       <w:rPr>
         <w:rFonts w:asciiTheme="minorHAnsi" w:eastAsiaTheme="minorHAnsi" w:hAnsiTheme="minorHAnsi" w:cstheme="minorBidi"/>
-        <w:sz w:val="24"/>
-        <w:szCs w:val="24"/>
+        <w:sz w:val="22"/>
+        <w:szCs w:val="22"/>
         <w:lang w:val="fr-FR" w:eastAsia="en-US" w:bidi="ar-SA"/>
       </w:rPr>
     </w:rPrDefault>
-    <w:pPrDefault/>
+    <w:pPrDefault>
+      <w:pPr>
+        <w:spacing w:after="160" w:line="259" w:lineRule="auto"/>
+      </w:pPr>
+    </w:pPrDefault>
   </w:docDefaults>
   <w:latentStyles w:defLockedState="0" w:defUIPriority="99" w:defSemiHidden="0" w:defUnhideWhenUsed="0" w:defQFormat="0" w:count="376">
     <w:lsdException w:name="Normal" w:uiPriority="0" w:qFormat="1"/>
@@ -1410,6 +2288,14 @@
   <w:style w:type="paragraph" w:default="1" w:styleId="Normal">
     <w:name w:val="Normal"/>
     <w:qFormat/>
+    <w:rsid w:val="00E02EEF"/>
+    <w:pPr>
+      <w:spacing w:after="0" w:line="240" w:lineRule="auto"/>
+    </w:pPr>
+    <w:rPr>
+      <w:sz w:val="24"/>
+      <w:szCs w:val="24"/>
+    </w:rPr>
   </w:style>
   <w:style w:type="paragraph" w:styleId="Titre1">
     <w:name w:val="heading 1"/>
@@ -1418,7 +2304,7 @@
     <w:link w:val="Titre1Car"/>
     <w:uiPriority w:val="9"/>
     <w:qFormat/>
-    <w:rsid w:val="00F938F6"/>
+    <w:rsid w:val="00E02EEF"/>
     <w:pPr>
       <w:keepNext/>
       <w:keepLines/>
@@ -1440,7 +2326,7 @@
     <w:uiPriority w:val="9"/>
     <w:unhideWhenUsed/>
     <w:qFormat/>
-    <w:rsid w:val="00F938F6"/>
+    <w:rsid w:val="00E02EEF"/>
     <w:pPr>
       <w:keepNext/>
       <w:keepLines/>
@@ -1486,7 +2372,7 @@
     <w:basedOn w:val="Policepardfaut"/>
     <w:link w:val="Titre1"/>
     <w:uiPriority w:val="9"/>
-    <w:rsid w:val="00F938F6"/>
+    <w:rsid w:val="00E02EEF"/>
     <w:rPr>
       <w:rFonts w:asciiTheme="majorHAnsi" w:eastAsiaTheme="majorEastAsia" w:hAnsiTheme="majorHAnsi" w:cstheme="majorBidi"/>
       <w:color w:val="2F5496" w:themeColor="accent1" w:themeShade="BF"/>
@@ -1499,7 +2385,7 @@
     <w:basedOn w:val="Policepardfaut"/>
     <w:link w:val="Titre2"/>
     <w:uiPriority w:val="9"/>
-    <w:rsid w:val="00F938F6"/>
+    <w:rsid w:val="00E02EEF"/>
     <w:rPr>
       <w:rFonts w:asciiTheme="majorHAnsi" w:eastAsiaTheme="majorEastAsia" w:hAnsiTheme="majorHAnsi" w:cstheme="majorBidi"/>
       <w:color w:val="2F5496" w:themeColor="accent1" w:themeShade="BF"/>
@@ -1512,11 +2398,34 @@
     <w:basedOn w:val="Normal"/>
     <w:uiPriority w:val="34"/>
     <w:qFormat/>
-    <w:rsid w:val="00DB2D3E"/>
+    <w:rsid w:val="00E02EEF"/>
     <w:pPr>
       <w:ind w:left="720"/>
       <w:contextualSpacing/>
     </w:pPr>
+  </w:style>
+  <w:style w:type="table" w:styleId="Grilledutableau">
+    <w:name w:val="Table Grid"/>
+    <w:basedOn w:val="TableauNormal"/>
+    <w:uiPriority w:val="39"/>
+    <w:rsid w:val="00E02EEF"/>
+    <w:pPr>
+      <w:spacing w:after="0" w:line="240" w:lineRule="auto"/>
+    </w:pPr>
+    <w:rPr>
+      <w:sz w:val="24"/>
+      <w:szCs w:val="24"/>
+    </w:rPr>
+    <w:tblPr>
+      <w:tblBorders>
+        <w:top w:val="single" w:sz="4" w:space="0" w:color="auto"/>
+        <w:left w:val="single" w:sz="4" w:space="0" w:color="auto"/>
+        <w:bottom w:val="single" w:sz="4" w:space="0" w:color="auto"/>
+        <w:right w:val="single" w:sz="4" w:space="0" w:color="auto"/>
+        <w:insideH w:val="single" w:sz="4" w:space="0" w:color="auto"/>
+        <w:insideV w:val="single" w:sz="4" w:space="0" w:color="auto"/>
+      </w:tblBorders>
+    </w:tblPr>
   </w:style>
 </w:styles>
 </file>

</xml_diff>

<commit_message>
Packaging et stabilisation du JAR et de ImageFactory
</commit_message>
<xml_diff>
--- a/conception/compte_rendu_sprint_1.docx
+++ b/conception/compte_rendu_sprint_1.docx
@@ -576,19 +576,7 @@
               <w:t>EDIT :</w:t>
             </w:r>
             <w:r>
-              <w:t xml:space="preserve"> après réflexion le jour suivant de la part de l’ensemble des membres le jour suivant, nous avons </w:t>
-            </w:r>
-            <w:r>
-              <w:t xml:space="preserve">tout d’abord </w:t>
-            </w:r>
-            <w:r>
-              <w:t>privilégié la correction de la version précédente (des bugs majeurs) plutôt que d’entamer en même temps le développement des nouvelles fonctionnalités qui pourraient entraîner une dégradation du sprint suivant</w:t>
-            </w:r>
-            <w:r>
-              <w:t xml:space="preserve"> (que ce soit au niveau de la conception, du retard)</w:t>
-            </w:r>
-            <w:r>
-              <w:t>. Par conséquent, la v5.1 a corrigé beaucoup de bugs parmi lesquels :</w:t>
+              <w:t xml:space="preserve"> après réflexion le jour suivant de la part de l’ensemble des membres le jour suivant, nous avons tout d’abord privilégié la correction de la version précédente (des bugs majeurs) plutôt que d’entamer en même temps le développement des nouvelles fonctionnalités qui pourraient entraîner une dégradation du sprint suivant (que ce soit au niveau de la conception, du retard). Par conséquent, la v5.1 a corrigé beaucoup de bugs parmi lesquels :</w:t>
             </w:r>
           </w:p>
           <w:p>
@@ -1680,22 +1668,23 @@
     <w:p/>
     <w:p/>
     <w:p/>
+    <w:p/>
     <w:p>
       <w:r>
         <w:rPr>
           <w:noProof/>
         </w:rPr>
         <w:drawing>
-          <wp:anchor distT="0" distB="0" distL="114300" distR="114300" simplePos="0" relativeHeight="251673600" behindDoc="1" locked="0" layoutInCell="1" allowOverlap="1" wp14:anchorId="70BF7A1B" wp14:editId="55DD624F">
+          <wp:anchor distT="0" distB="0" distL="114300" distR="114300" simplePos="0" relativeHeight="251673600" behindDoc="1" locked="0" layoutInCell="1" allowOverlap="1" wp14:anchorId="70BF7A1B" wp14:editId="7CDE0C13">
             <wp:simplePos x="0" y="0"/>
             <wp:positionH relativeFrom="column">
               <wp:posOffset>5995670</wp:posOffset>
             </wp:positionH>
             <wp:positionV relativeFrom="paragraph">
-              <wp:posOffset>3810</wp:posOffset>
+              <wp:posOffset>2540</wp:posOffset>
             </wp:positionV>
-            <wp:extent cx="3685989" cy="4807953"/>
-            <wp:effectExtent l="0" t="0" r="0" b="0"/>
+            <wp:extent cx="3685540" cy="4433570"/>
+            <wp:effectExtent l="0" t="0" r="0" b="5080"/>
             <wp:wrapNone/>
             <wp:docPr id="2" name="Image 2"/>
             <wp:cNvGraphicFramePr>
@@ -1705,7 +1694,7 @@
               <a:graphicData uri="http://schemas.openxmlformats.org/drawingml/2006/picture">
                 <pic:pic xmlns:pic="http://schemas.openxmlformats.org/drawingml/2006/picture">
                   <pic:nvPicPr>
-                    <pic:cNvPr id="0" name="Picture 2"/>
+                    <pic:cNvPr id="2" name="Image 2"/>
                     <pic:cNvPicPr>
                       <a:picLocks noChangeAspect="1" noChangeArrowheads="1"/>
                     </pic:cNvPicPr>
@@ -1718,7 +1707,6 @@
                         </a:ext>
                       </a:extLst>
                     </a:blip>
-                    <a:srcRect/>
                     <a:stretch>
                       <a:fillRect/>
                     </a:stretch>
@@ -1726,7 +1714,7 @@
                   <pic:spPr bwMode="auto">
                     <a:xfrm>
                       <a:off x="0" y="0"/>
-                      <a:ext cx="3685989" cy="4807953"/>
+                      <a:ext cx="3685540" cy="4433570"/>
                     </a:xfrm>
                     <a:prstGeom prst="rect">
                       <a:avLst/>
@@ -1749,7 +1737,6 @@
         </w:drawing>
       </w:r>
     </w:p>
-    <w:p/>
     <w:p/>
     <w:p/>
     <w:p/>

</xml_diff>